<commit_message>
SW Architektur plan überarbeitet
</commit_message>
<xml_diff>
--- a/SW-Architektur/Software Architecture Document_Mosti.docx
+++ b/SW-Architektur/Software Architecture Document_Mosti.docx
@@ -1,6 +1,6 @@
 
 <file path=word/document.xml><?xml version="1.0" encoding="utf-8"?>
-<w:document xmlns:wpc="http://schemas.microsoft.com/office/word/2010/wordprocessingCanvas" xmlns:mc="http://schemas.openxmlformats.org/markup-compatibility/2006" xmlns:o="urn:schemas-microsoft-com:office:office" xmlns:r="http://schemas.openxmlformats.org/officeDocument/2006/relationships" xmlns:m="http://schemas.openxmlformats.org/officeDocument/2006/math" xmlns:v="urn:schemas-microsoft-com:vml" xmlns:wp14="http://schemas.microsoft.com/office/word/2010/wordprocessingDrawing" xmlns:wp="http://schemas.openxmlformats.org/drawingml/2006/wordprocessingDrawing" xmlns:w10="urn:schemas-microsoft-com:office:word" xmlns:w="http://schemas.openxmlformats.org/wordprocessingml/2006/main" xmlns:w14="http://schemas.microsoft.com/office/word/2010/wordml" xmlns:wpg="http://schemas.microsoft.com/office/word/2010/wordprocessingGroup" xmlns:wpi="http://schemas.microsoft.com/office/word/2010/wordprocessingInk" xmlns:wne="http://schemas.microsoft.com/office/word/2006/wordml" xmlns:wps="http://schemas.microsoft.com/office/word/2010/wordprocessingShape" mc:Ignorable="w14 wp14">
+<w:document xmlns:wpc="http://schemas.microsoft.com/office/word/2010/wordprocessingCanvas" xmlns:mc="http://schemas.openxmlformats.org/markup-compatibility/2006" xmlns:o="urn:schemas-microsoft-com:office:office" xmlns:r="http://schemas.openxmlformats.org/officeDocument/2006/relationships" xmlns:m="http://schemas.openxmlformats.org/officeDocument/2006/math" xmlns:v="urn:schemas-microsoft-com:vml" xmlns:wp14="http://schemas.microsoft.com/office/word/2010/wordprocessingDrawing" xmlns:wp="http://schemas.openxmlformats.org/drawingml/2006/wordprocessingDrawing" xmlns:w10="urn:schemas-microsoft-com:office:word" xmlns:w="http://schemas.openxmlformats.org/wordprocessingml/2006/main" xmlns:w14="http://schemas.microsoft.com/office/word/2010/wordml" xmlns:w15="http://schemas.microsoft.com/office/word/2012/wordml" xmlns:wpg="http://schemas.microsoft.com/office/word/2010/wordprocessingGroup" xmlns:wpi="http://schemas.microsoft.com/office/word/2010/wordprocessingInk" xmlns:wne="http://schemas.microsoft.com/office/word/2006/wordml" xmlns:wps="http://schemas.microsoft.com/office/word/2010/wordprocessingShape" mc:Ignorable="w14 w15 wp14">
   <w:body>
     <w:p/>
     <w:p/>
@@ -4777,7 +4777,13 @@
         <w:rPr>
           <w:sz w:val="22"/>
         </w:rPr>
-        <w:t>, die diese sich unterhalb der GUI-Schicht befinden und somit nicht von dieser abhängig sind</w:t>
+        <w:t>, da</w:t>
+      </w:r>
+      <w:r>
+        <w:rPr>
+          <w:sz w:val="22"/>
+        </w:rPr>
+        <w:t xml:space="preserve"> diese sich unterhalb der GUI-Schicht befinden und somit nicht von dieser abhängig sind</w:t>
       </w:r>
       <w:r>
         <w:rPr>
@@ -5842,7 +5848,7 @@
           </mc:Choice>
           <mc:Fallback>
             <w:pict>
-              <v:group id="Gruppieren 4" o:spid="_x0000_s1026" style="position:absolute;margin-left:-.4pt;margin-top:3.45pt;width:227.25pt;height:334.95pt;z-index:-251628544" coordsize="28860,42538" o:gfxdata="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">
+              <v:group w14:anchorId="0E511D26" id="Gruppieren 4" o:spid="_x0000_s1026" style="position:absolute;margin-left:-.4pt;margin-top:3.45pt;width:227.25pt;height:334.95pt;z-index:-251628544" coordsize="28860,42538" o:gfxdata="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">
                 <v:group id="Gruppieren 38" o:spid="_x0000_s1027" style="position:absolute;width:28860;height:42538" coordsize="30194,44291" o:gfxdata="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">
                   <v:rect id="Rechteck 22" o:spid="_x0000_s1028" style="position:absolute;width:30194;height:44291;visibility:visible;mso-wrap-style:square;v-text-anchor:middle" o:gfxdata="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" fillcolor="white [3201]" strokecolor="black [3213]" strokeweight="2pt"/>
                   <v:group id="Gruppieren 37" o:spid="_x0000_s1029" style="position:absolute;left:6286;top:5143;width:17856;height:37395" coordsize="17856,37395" o:gfxdata="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">
@@ -6240,43 +6246,38 @@
       </w:pPr>
     </w:p>
     <w:p>
-      <w:r>
-        <w:t xml:space="preserve">In diesem Überpunkt </w:t>
-      </w:r>
-      <w:r>
-        <w:t>gehen</w:t>
-      </w:r>
-      <w:r>
-        <w:t xml:space="preserve"> wir nochmals</w:t>
-      </w:r>
-      <w:r>
-        <w:t xml:space="preserve"> auf</w:t>
-      </w:r>
-      <w:r>
-        <w:t xml:space="preserve"> die </w:t>
-      </w:r>
-      <w:r>
-        <w:t xml:space="preserve">drei einzelnen </w:t>
-      </w:r>
-      <w:r>
-        <w:t>Schichten</w:t>
-      </w:r>
-      <w:r>
-        <w:t xml:space="preserve"> ein</w:t>
-      </w:r>
-      <w:r>
-        <w:t xml:space="preserve">, die wir hier </w:t>
-      </w:r>
-      <w:r>
-        <w:t xml:space="preserve">als Design-Pakete bezeichnen. Hierbei ist zu erwähnen, dass es sich dabei nicht um die von uns erstellten Java-Packages handelt. Da es bei Mosti verschiedene Teilbereiche gibt (z. B. Lagerverwaltung oder Kundenverwaltung), wurden diese </w:t>
-      </w:r>
-      <w:r>
+      <w:pPr>
+        <w:rPr>
+          <w:sz w:val="22"/>
+          <w:szCs w:val="22"/>
+        </w:rPr>
+      </w:pPr>
+      <w:r>
+        <w:rPr>
+          <w:sz w:val="22"/>
+          <w:szCs w:val="22"/>
+        </w:rPr>
+        <w:t xml:space="preserve">In diesem Überpunkt gehen wir nochmals auf die drei einzelnen Schichten ein, die wir hier als Design-Pakete bezeichnen. Hierbei ist zu erwähnen, dass es sich dabei nicht um die von uns erstellten Java-Packages handelt. Da es bei Mosti verschiedene Teilbereiche gibt (z. B. Lagerverwaltung oder Kundenverwaltung), wurden diese </w:t>
+      </w:r>
+      <w:r>
+        <w:rPr>
+          <w:sz w:val="22"/>
+          <w:szCs w:val="22"/>
+        </w:rPr>
         <w:t xml:space="preserve">jeweils zusammenhängenden Klassen </w:t>
       </w:r>
       <w:r>
+        <w:rPr>
+          <w:sz w:val="22"/>
+          <w:szCs w:val="22"/>
+        </w:rPr>
         <w:t xml:space="preserve">in einem Java-Package zusammengefasst und </w:t>
       </w:r>
       <w:r>
+        <w:rPr>
+          <w:sz w:val="22"/>
+          <w:szCs w:val="22"/>
+        </w:rPr>
         <w:t>sind innerhalb dieses Teilbereiches/Java-Packages in die Schichten unterteilt. Diese spezifischen Unterteilungen führen wir im Punkt 5.3 auf.</w:t>
       </w:r>
     </w:p>
@@ -6741,6 +6742,7 @@
         <w:rPr>
           <w:lang w:val="de-CH"/>
         </w:rPr>
+        <w:lastRenderedPageBreak/>
         <w:t>Operationen</w:t>
       </w:r>
       <w:bookmarkEnd w:id="25"/>
@@ -6796,7 +6798,6 @@
           <w:sz w:val="16"/>
           <w:lang w:val="de-CH"/>
         </w:rPr>
-        <w:lastRenderedPageBreak/>
         <w:t>Interne Operation 2</w:t>
       </w:r>
       <w:bookmarkEnd w:id="27"/>
@@ -7507,11 +7508,25 @@
           <w:color w:val="000000"/>
         </w:rPr>
       </w:pPr>
-      <w:r>
-        <w:rPr>
-          <w:color w:val="000000"/>
-        </w:rPr>
-        <w:t xml:space="preserve">Public </w:t>
+      <w:proofErr w:type="spellStart"/>
+      <w:r>
+        <w:rPr>
+          <w:color w:val="000000"/>
+        </w:rPr>
+        <w:t>p</w:t>
+      </w:r>
+      <w:r>
+        <w:rPr>
+          <w:color w:val="000000"/>
+        </w:rPr>
+        <w:t>ublic</w:t>
+      </w:r>
+      <w:proofErr w:type="spellEnd"/>
+      <w:r>
+        <w:rPr>
+          <w:color w:val="000000"/>
+        </w:rPr>
+        <w:t xml:space="preserve"> </w:t>
       </w:r>
       <w:proofErr w:type="spellStart"/>
       <w:r>
@@ -7660,6 +7675,34 @@
         <w:rPr>
           <w:color w:val="000000"/>
         </w:rPr>
+        <w:t>public</w:t>
+      </w:r>
+      <w:proofErr w:type="spellEnd"/>
+      <w:r>
+        <w:rPr>
+          <w:color w:val="000000"/>
+        </w:rPr>
+        <w:t xml:space="preserve"> </w:t>
+      </w:r>
+      <w:proofErr w:type="spellStart"/>
+      <w:r>
+        <w:rPr>
+          <w:color w:val="000000"/>
+        </w:rPr>
+        <w:t>void</w:t>
+      </w:r>
+      <w:proofErr w:type="spellEnd"/>
+      <w:r>
+        <w:rPr>
+          <w:color w:val="000000"/>
+        </w:rPr>
+        <w:t xml:space="preserve"> </w:t>
+      </w:r>
+      <w:proofErr w:type="spellStart"/>
+      <w:r>
+        <w:rPr>
+          <w:color w:val="000000"/>
+        </w:rPr>
         <w:t>actionPerformed</w:t>
       </w:r>
       <w:proofErr w:type="spellEnd"/>
@@ -7798,7 +7841,14 @@
           <w:color w:val="000000"/>
           <w:lang w:val="en-US"/>
         </w:rPr>
-        <w:t xml:space="preserve">Public void </w:t>
+        <w:t>p</w:t>
+      </w:r>
+      <w:r>
+        <w:rPr>
+          <w:color w:val="000000"/>
+          <w:lang w:val="en-US"/>
+        </w:rPr>
+        <w:t xml:space="preserve">ublic void </w:t>
       </w:r>
       <w:proofErr w:type="spellStart"/>
       <w:r>
@@ -7838,7 +7888,14 @@
           <w:color w:val="000000"/>
           <w:lang w:val="en-US"/>
         </w:rPr>
-        <w:t xml:space="preserve">Public string </w:t>
+        <w:t>p</w:t>
+      </w:r>
+      <w:r>
+        <w:rPr>
+          <w:color w:val="000000"/>
+          <w:lang w:val="en-US"/>
+        </w:rPr>
+        <w:t xml:space="preserve">ublic string </w:t>
       </w:r>
       <w:proofErr w:type="spellStart"/>
       <w:r>
@@ -7878,14 +7935,21 @@
           <w:color w:val="000000"/>
           <w:lang w:val="en-US"/>
         </w:rPr>
-        <w:t xml:space="preserve">Public void </w:t>
-      </w:r>
-      <w:proofErr w:type="spellStart"/>
+        <w:t>p</w:t>
+      </w:r>
       <w:r>
         <w:rPr>
           <w:color w:val="000000"/>
           <w:lang w:val="en-US"/>
         </w:rPr>
+        <w:t xml:space="preserve">ublic void </w:t>
+      </w:r>
+      <w:proofErr w:type="spellStart"/>
+      <w:r>
+        <w:rPr>
+          <w:color w:val="000000"/>
+          <w:lang w:val="en-US"/>
+        </w:rPr>
         <w:t>setBenutzername</w:t>
       </w:r>
       <w:proofErr w:type="spellEnd"/>
@@ -7905,8 +7969,6 @@
           <w:lang w:val="en-US"/>
         </w:rPr>
       </w:pPr>
-      <w:bookmarkStart w:id="36" w:name="_GoBack"/>
-      <w:bookmarkEnd w:id="36"/>
     </w:p>
     <w:p>
       <w:pPr>
@@ -8016,11 +8078,25 @@
           <w:color w:val="000000"/>
         </w:rPr>
       </w:pPr>
-      <w:r>
-        <w:rPr>
-          <w:color w:val="000000"/>
-        </w:rPr>
-        <w:t xml:space="preserve">Public </w:t>
+      <w:proofErr w:type="spellStart"/>
+      <w:r>
+        <w:rPr>
+          <w:color w:val="000000"/>
+        </w:rPr>
+        <w:t>p</w:t>
+      </w:r>
+      <w:r>
+        <w:rPr>
+          <w:color w:val="000000"/>
+        </w:rPr>
+        <w:t>ublic</w:t>
+      </w:r>
+      <w:proofErr w:type="spellEnd"/>
+      <w:r>
+        <w:rPr>
+          <w:color w:val="000000"/>
+        </w:rPr>
+        <w:t xml:space="preserve"> </w:t>
       </w:r>
       <w:proofErr w:type="spellStart"/>
       <w:r>
@@ -8102,11 +8178,25 @@
           <w:color w:val="000000"/>
         </w:rPr>
       </w:pPr>
-      <w:r>
-        <w:rPr>
-          <w:color w:val="000000"/>
-        </w:rPr>
-        <w:t xml:space="preserve">Public </w:t>
+      <w:proofErr w:type="spellStart"/>
+      <w:r>
+        <w:rPr>
+          <w:color w:val="000000"/>
+        </w:rPr>
+        <w:t>p</w:t>
+      </w:r>
+      <w:r>
+        <w:rPr>
+          <w:color w:val="000000"/>
+        </w:rPr>
+        <w:t>ublic</w:t>
+      </w:r>
+      <w:proofErr w:type="spellEnd"/>
+      <w:r>
+        <w:rPr>
+          <w:color w:val="000000"/>
+        </w:rPr>
+        <w:t xml:space="preserve"> </w:t>
       </w:r>
       <w:proofErr w:type="spellStart"/>
       <w:r>
@@ -13279,7 +13369,7 @@
       <w:r>
         <w:br w:type="page"/>
       </w:r>
-      <w:bookmarkStart w:id="37" w:name="_Toc448394310"/>
+      <w:bookmarkStart w:id="36" w:name="_Toc448394310"/>
     </w:p>
     <w:p>
       <w:pPr>
@@ -13343,7 +13433,7 @@
         </w:rPr>
         <w:t>)</w:t>
       </w:r>
-      <w:bookmarkEnd w:id="37"/>
+      <w:bookmarkEnd w:id="36"/>
     </w:p>
     <w:p>
       <w:pPr>
@@ -13439,7 +13529,7 @@
           <w:lang w:val="en-US"/>
         </w:rPr>
       </w:pPr>
-      <w:bookmarkStart w:id="38" w:name="_Toc448394311"/>
+      <w:bookmarkStart w:id="37" w:name="_Toc448394311"/>
       <w:proofErr w:type="spellStart"/>
       <w:r>
         <w:rPr>
@@ -13456,7 +13546,7 @@
         </w:rPr>
         <w:t xml:space="preserve"> und Threads (Process View)</w:t>
       </w:r>
-      <w:bookmarkEnd w:id="38"/>
+      <w:bookmarkEnd w:id="37"/>
     </w:p>
     <w:p>
       <w:pPr>
@@ -13552,7 +13642,7 @@
       <w:pPr>
         <w:pStyle w:val="berschrift1"/>
       </w:pPr>
-      <w:bookmarkStart w:id="39" w:name="_Toc448394312"/>
+      <w:bookmarkStart w:id="38" w:name="_Toc448394312"/>
       <w:r>
         <w:t>Datenspeicherung (</w:t>
       </w:r>
@@ -13562,19 +13652,47 @@
       <w:r>
         <w:t>)</w:t>
       </w:r>
+      <w:bookmarkEnd w:id="38"/>
+    </w:p>
+    <w:p>
+      <w:pPr>
+        <w:rPr>
+          <w:sz w:val="22"/>
+        </w:rPr>
+      </w:pPr>
+      <w:r>
+        <w:rPr>
+          <w:sz w:val="22"/>
+        </w:rPr>
+        <w:t xml:space="preserve">Bei Mosti werden die erfassten Daten in einer Datenbank gespeichert. </w:t>
+      </w:r>
+      <w:r>
+        <w:rPr>
+          <w:sz w:val="22"/>
+        </w:rPr>
+        <w:t xml:space="preserve">Die Verbindung wird mithilfe eines JDBC-Treibers aufgebaut, der innerhalb der Open-Source Implementierung </w:t>
+      </w:r>
+      <w:proofErr w:type="spellStart"/>
+      <w:r>
+        <w:rPr>
+          <w:sz w:val="22"/>
+        </w:rPr>
+        <w:t>UCanAccess</w:t>
+      </w:r>
+      <w:proofErr w:type="spellEnd"/>
+      <w:r>
+        <w:rPr>
+          <w:sz w:val="22"/>
+        </w:rPr>
+        <w:t xml:space="preserve"> auf eine Microsoft </w:t>
+      </w:r>
+      <w:bookmarkStart w:id="39" w:name="_GoBack"/>
       <w:bookmarkEnd w:id="39"/>
-    </w:p>
-    <w:p>
-      <w:pPr>
-        <w:rPr>
-          <w:sz w:val="22"/>
-        </w:rPr>
-      </w:pPr>
-      <w:r>
-        <w:rPr>
-          <w:sz w:val="22"/>
-        </w:rPr>
-        <w:t xml:space="preserve">Bei Mosti werden die erfassten Daten in einer Datenbank gespeichert. </w:t>
+      <w:r>
+        <w:rPr>
+          <w:sz w:val="22"/>
+        </w:rPr>
+        <w:t xml:space="preserve">Access-Datenbank zugreift. </w:t>
       </w:r>
     </w:p>
     <w:p>
@@ -13685,9 +13803,23 @@
       </w:r>
     </w:p>
     <w:p/>
+    <w:p/>
+    <w:p/>
+    <w:p/>
+    <w:p/>
+    <w:p>
+      <w:r>
+        <w:t>Inhaltverzeichnis anpassen #</w:t>
+      </w:r>
+      <w:proofErr w:type="spellStart"/>
+      <w:r>
+        <w:t>Maddy</w:t>
+      </w:r>
+      <w:proofErr w:type="spellEnd"/>
+    </w:p>
     <w:sectPr>
-      <w:headerReference w:type="default" r:id="rId8"/>
-      <w:footerReference w:type="default" r:id="rId9"/>
+      <w:headerReference w:type="default" r:id="rId7"/>
+      <w:footerReference w:type="default" r:id="rId8"/>
       <w:pgSz w:w="11899" w:h="16838"/>
       <w:pgMar w:top="1588" w:right="1134" w:bottom="1531" w:left="1418" w:header="907" w:footer="652" w:gutter="0"/>
       <w:cols w:space="720"/>
@@ -13697,7 +13829,7 @@
 </file>
 
 <file path=word/endnotes.xml><?xml version="1.0" encoding="utf-8"?>
-<w:endnotes xmlns:wpc="http://schemas.microsoft.com/office/word/2010/wordprocessingCanvas" xmlns:mc="http://schemas.openxmlformats.org/markup-compatibility/2006" xmlns:o="urn:schemas-microsoft-com:office:office" xmlns:r="http://schemas.openxmlformats.org/officeDocument/2006/relationships" xmlns:m="http://schemas.openxmlformats.org/officeDocument/2006/math" xmlns:v="urn:schemas-microsoft-com:vml" xmlns:wp14="http://schemas.microsoft.com/office/word/2010/wordprocessingDrawing" xmlns:wp="http://schemas.openxmlformats.org/drawingml/2006/wordprocessingDrawing" xmlns:w10="urn:schemas-microsoft-com:office:word" xmlns:w="http://schemas.openxmlformats.org/wordprocessingml/2006/main" xmlns:w14="http://schemas.microsoft.com/office/word/2010/wordml" xmlns:wpg="http://schemas.microsoft.com/office/word/2010/wordprocessingGroup" xmlns:wpi="http://schemas.microsoft.com/office/word/2010/wordprocessingInk" xmlns:wne="http://schemas.microsoft.com/office/word/2006/wordml" xmlns:wps="http://schemas.microsoft.com/office/word/2010/wordprocessingShape" mc:Ignorable="w14 wp14">
+<w:endnotes xmlns:wpc="http://schemas.microsoft.com/office/word/2010/wordprocessingCanvas" xmlns:mc="http://schemas.openxmlformats.org/markup-compatibility/2006" xmlns:o="urn:schemas-microsoft-com:office:office" xmlns:r="http://schemas.openxmlformats.org/officeDocument/2006/relationships" xmlns:m="http://schemas.openxmlformats.org/officeDocument/2006/math" xmlns:v="urn:schemas-microsoft-com:vml" xmlns:wp14="http://schemas.microsoft.com/office/word/2010/wordprocessingDrawing" xmlns:wp="http://schemas.openxmlformats.org/drawingml/2006/wordprocessingDrawing" xmlns:w10="urn:schemas-microsoft-com:office:word" xmlns:w="http://schemas.openxmlformats.org/wordprocessingml/2006/main" xmlns:w14="http://schemas.microsoft.com/office/word/2010/wordml" xmlns:w15="http://schemas.microsoft.com/office/word/2012/wordml" xmlns:wpg="http://schemas.microsoft.com/office/word/2010/wordprocessingGroup" xmlns:wpi="http://schemas.microsoft.com/office/word/2010/wordprocessingInk" xmlns:wne="http://schemas.microsoft.com/office/word/2006/wordml" xmlns:wps="http://schemas.microsoft.com/office/word/2010/wordprocessingShape" mc:Ignorable="w14 w15 wp14">
   <w:endnote w:type="separator" w:id="-1">
     <w:p>
       <w:r>
@@ -13716,7 +13848,7 @@
 </file>
 
 <file path=word/footer1.xml><?xml version="1.0" encoding="utf-8"?>
-<w:ftr xmlns:wpc="http://schemas.microsoft.com/office/word/2010/wordprocessingCanvas" xmlns:mc="http://schemas.openxmlformats.org/markup-compatibility/2006" xmlns:o="urn:schemas-microsoft-com:office:office" xmlns:r="http://schemas.openxmlformats.org/officeDocument/2006/relationships" xmlns:m="http://schemas.openxmlformats.org/officeDocument/2006/math" xmlns:v="urn:schemas-microsoft-com:vml" xmlns:wp14="http://schemas.microsoft.com/office/word/2010/wordprocessingDrawing" xmlns:wp="http://schemas.openxmlformats.org/drawingml/2006/wordprocessingDrawing" xmlns:w10="urn:schemas-microsoft-com:office:word" xmlns:w="http://schemas.openxmlformats.org/wordprocessingml/2006/main" xmlns:w14="http://schemas.microsoft.com/office/word/2010/wordml" xmlns:wpg="http://schemas.microsoft.com/office/word/2010/wordprocessingGroup" xmlns:wpi="http://schemas.microsoft.com/office/word/2010/wordprocessingInk" xmlns:wne="http://schemas.microsoft.com/office/word/2006/wordml" xmlns:wps="http://schemas.microsoft.com/office/word/2010/wordprocessingShape" mc:Ignorable="w14 wp14">
+<w:ftr xmlns:wpc="http://schemas.microsoft.com/office/word/2010/wordprocessingCanvas" xmlns:mc="http://schemas.openxmlformats.org/markup-compatibility/2006" xmlns:o="urn:schemas-microsoft-com:office:office" xmlns:r="http://schemas.openxmlformats.org/officeDocument/2006/relationships" xmlns:m="http://schemas.openxmlformats.org/officeDocument/2006/math" xmlns:v="urn:schemas-microsoft-com:vml" xmlns:wp14="http://schemas.microsoft.com/office/word/2010/wordprocessingDrawing" xmlns:wp="http://schemas.openxmlformats.org/drawingml/2006/wordprocessingDrawing" xmlns:w10="urn:schemas-microsoft-com:office:word" xmlns:w="http://schemas.openxmlformats.org/wordprocessingml/2006/main" xmlns:w14="http://schemas.microsoft.com/office/word/2010/wordml" xmlns:w15="http://schemas.microsoft.com/office/word/2012/wordml" xmlns:wpg="http://schemas.microsoft.com/office/word/2010/wordprocessingGroup" xmlns:wpi="http://schemas.microsoft.com/office/word/2010/wordprocessingInk" xmlns:wne="http://schemas.microsoft.com/office/word/2006/wordml" xmlns:wps="http://schemas.microsoft.com/office/word/2010/wordprocessingShape" mc:Ignorable="w14 w15 wp14">
   <w:p>
     <w:pPr>
       <w:pStyle w:val="Fuzeile"/>
@@ -13798,7 +13930,7 @@
         <w:noProof/>
         <w:sz w:val="18"/>
       </w:rPr>
-      <w:t>07-05-2016</w:t>
+      <w:t>08-05-2016</w:t>
     </w:r>
     <w:r>
       <w:rPr>
@@ -13817,7 +13949,7 @@
 </file>
 
 <file path=word/footnotes.xml><?xml version="1.0" encoding="utf-8"?>
-<w:footnotes xmlns:wpc="http://schemas.microsoft.com/office/word/2010/wordprocessingCanvas" xmlns:mc="http://schemas.openxmlformats.org/markup-compatibility/2006" xmlns:o="urn:schemas-microsoft-com:office:office" xmlns:r="http://schemas.openxmlformats.org/officeDocument/2006/relationships" xmlns:m="http://schemas.openxmlformats.org/officeDocument/2006/math" xmlns:v="urn:schemas-microsoft-com:vml" xmlns:wp14="http://schemas.microsoft.com/office/word/2010/wordprocessingDrawing" xmlns:wp="http://schemas.openxmlformats.org/drawingml/2006/wordprocessingDrawing" xmlns:w10="urn:schemas-microsoft-com:office:word" xmlns:w="http://schemas.openxmlformats.org/wordprocessingml/2006/main" xmlns:w14="http://schemas.microsoft.com/office/word/2010/wordml" xmlns:wpg="http://schemas.microsoft.com/office/word/2010/wordprocessingGroup" xmlns:wpi="http://schemas.microsoft.com/office/word/2010/wordprocessingInk" xmlns:wne="http://schemas.microsoft.com/office/word/2006/wordml" xmlns:wps="http://schemas.microsoft.com/office/word/2010/wordprocessingShape" mc:Ignorable="w14 wp14">
+<w:footnotes xmlns:wpc="http://schemas.microsoft.com/office/word/2010/wordprocessingCanvas" xmlns:mc="http://schemas.openxmlformats.org/markup-compatibility/2006" xmlns:o="urn:schemas-microsoft-com:office:office" xmlns:r="http://schemas.openxmlformats.org/officeDocument/2006/relationships" xmlns:m="http://schemas.openxmlformats.org/officeDocument/2006/math" xmlns:v="urn:schemas-microsoft-com:vml" xmlns:wp14="http://schemas.microsoft.com/office/word/2010/wordprocessingDrawing" xmlns:wp="http://schemas.openxmlformats.org/drawingml/2006/wordprocessingDrawing" xmlns:w10="urn:schemas-microsoft-com:office:word" xmlns:w="http://schemas.openxmlformats.org/wordprocessingml/2006/main" xmlns:w14="http://schemas.microsoft.com/office/word/2010/wordml" xmlns:w15="http://schemas.microsoft.com/office/word/2012/wordml" xmlns:wpg="http://schemas.microsoft.com/office/word/2010/wordprocessingGroup" xmlns:wpi="http://schemas.microsoft.com/office/word/2010/wordprocessingInk" xmlns:wne="http://schemas.microsoft.com/office/word/2006/wordml" xmlns:wps="http://schemas.microsoft.com/office/word/2010/wordprocessingShape" mc:Ignorable="w14 w15 wp14">
   <w:footnote w:type="separator" w:id="-1">
     <w:p>
       <w:r>
@@ -13836,7 +13968,7 @@
 </file>
 
 <file path=word/header1.xml><?xml version="1.0" encoding="utf-8"?>
-<w:hdr xmlns:wpc="http://schemas.microsoft.com/office/word/2010/wordprocessingCanvas" xmlns:mc="http://schemas.openxmlformats.org/markup-compatibility/2006" xmlns:o="urn:schemas-microsoft-com:office:office" xmlns:r="http://schemas.openxmlformats.org/officeDocument/2006/relationships" xmlns:m="http://schemas.openxmlformats.org/officeDocument/2006/math" xmlns:v="urn:schemas-microsoft-com:vml" xmlns:wp14="http://schemas.microsoft.com/office/word/2010/wordprocessingDrawing" xmlns:wp="http://schemas.openxmlformats.org/drawingml/2006/wordprocessingDrawing" xmlns:w10="urn:schemas-microsoft-com:office:word" xmlns:w="http://schemas.openxmlformats.org/wordprocessingml/2006/main" xmlns:w14="http://schemas.microsoft.com/office/word/2010/wordml" xmlns:wpg="http://schemas.microsoft.com/office/word/2010/wordprocessingGroup" xmlns:wpi="http://schemas.microsoft.com/office/word/2010/wordprocessingInk" xmlns:wne="http://schemas.microsoft.com/office/word/2006/wordml" xmlns:wps="http://schemas.microsoft.com/office/word/2010/wordprocessingShape" mc:Ignorable="w14 wp14">
+<w:hdr xmlns:wpc="http://schemas.microsoft.com/office/word/2010/wordprocessingCanvas" xmlns:mc="http://schemas.openxmlformats.org/markup-compatibility/2006" xmlns:o="urn:schemas-microsoft-com:office:office" xmlns:r="http://schemas.openxmlformats.org/officeDocument/2006/relationships" xmlns:m="http://schemas.openxmlformats.org/officeDocument/2006/math" xmlns:v="urn:schemas-microsoft-com:vml" xmlns:wp14="http://schemas.microsoft.com/office/word/2010/wordprocessingDrawing" xmlns:wp="http://schemas.openxmlformats.org/drawingml/2006/wordprocessingDrawing" xmlns:w10="urn:schemas-microsoft-com:office:word" xmlns:w="http://schemas.openxmlformats.org/wordprocessingml/2006/main" xmlns:w14="http://schemas.microsoft.com/office/word/2010/wordml" xmlns:w15="http://schemas.microsoft.com/office/word/2012/wordml" xmlns:wpg="http://schemas.microsoft.com/office/word/2010/wordprocessingGroup" xmlns:wpi="http://schemas.microsoft.com/office/word/2010/wordprocessingInk" xmlns:wne="http://schemas.microsoft.com/office/word/2006/wordml" xmlns:wps="http://schemas.microsoft.com/office/word/2010/wordprocessingShape" mc:Ignorable="w14 w15 wp14">
   <w:p>
     <w:pPr>
       <w:pStyle w:val="Kopfzeile"/>
@@ -13883,7 +14015,7 @@
         <w:rStyle w:val="Seitenzahl"/>
         <w:noProof/>
       </w:rPr>
-      <w:t>15</w:t>
+      <w:t>14</w:t>
     </w:r>
     <w:r>
       <w:rPr>
@@ -13933,8 +14065,8 @@
 </file>
 
 <file path=word/numbering.xml><?xml version="1.0" encoding="utf-8"?>
-<w:numbering xmlns:wpc="http://schemas.microsoft.com/office/word/2010/wordprocessingCanvas" xmlns:mc="http://schemas.openxmlformats.org/markup-compatibility/2006" xmlns:o="urn:schemas-microsoft-com:office:office" xmlns:r="http://schemas.openxmlformats.org/officeDocument/2006/relationships" xmlns:m="http://schemas.openxmlformats.org/officeDocument/2006/math" xmlns:v="urn:schemas-microsoft-com:vml" xmlns:wp14="http://schemas.microsoft.com/office/word/2010/wordprocessingDrawing" xmlns:wp="http://schemas.openxmlformats.org/drawingml/2006/wordprocessingDrawing" xmlns:w10="urn:schemas-microsoft-com:office:word" xmlns:w="http://schemas.openxmlformats.org/wordprocessingml/2006/main" xmlns:w14="http://schemas.microsoft.com/office/word/2010/wordml" xmlns:wpg="http://schemas.microsoft.com/office/word/2010/wordprocessingGroup" xmlns:wpi="http://schemas.microsoft.com/office/word/2010/wordprocessingInk" xmlns:wne="http://schemas.microsoft.com/office/word/2006/wordml" xmlns:wps="http://schemas.microsoft.com/office/word/2010/wordprocessingShape" mc:Ignorable="w14 wp14">
-  <w:abstractNum w:abstractNumId="0">
+<w:numbering xmlns:wpc="http://schemas.microsoft.com/office/word/2010/wordprocessingCanvas" xmlns:mc="http://schemas.openxmlformats.org/markup-compatibility/2006" xmlns:o="urn:schemas-microsoft-com:office:office" xmlns:r="http://schemas.openxmlformats.org/officeDocument/2006/relationships" xmlns:m="http://schemas.openxmlformats.org/officeDocument/2006/math" xmlns:v="urn:schemas-microsoft-com:vml" xmlns:wp14="http://schemas.microsoft.com/office/word/2010/wordprocessingDrawing" xmlns:wp="http://schemas.openxmlformats.org/drawingml/2006/wordprocessingDrawing" xmlns:w10="urn:schemas-microsoft-com:office:word" xmlns:w="http://schemas.openxmlformats.org/wordprocessingml/2006/main" xmlns:w14="http://schemas.microsoft.com/office/word/2010/wordml" xmlns:w15="http://schemas.microsoft.com/office/word/2012/wordml" xmlns:wpg="http://schemas.microsoft.com/office/word/2010/wordprocessingGroup" xmlns:wpi="http://schemas.microsoft.com/office/word/2010/wordprocessingInk" xmlns:wne="http://schemas.microsoft.com/office/word/2006/wordml" xmlns:wps="http://schemas.microsoft.com/office/word/2010/wordprocessingShape" mc:Ignorable="w14 w15 wp14">
+  <w:abstractNum w:abstractNumId="0" w15:restartNumberingAfterBreak="0">
     <w:nsid w:val="FFFFFF7C"/>
     <w:multiLevelType w:val="singleLevel"/>
     <w:tmpl w:val="7046C632"/>
@@ -13954,7 +14086,7 @@
       </w:rPr>
     </w:lvl>
   </w:abstractNum>
-  <w:abstractNum w:abstractNumId="1">
+  <w:abstractNum w:abstractNumId="1" w15:restartNumberingAfterBreak="0">
     <w:nsid w:val="FFFFFF7D"/>
     <w:multiLevelType w:val="singleLevel"/>
     <w:tmpl w:val="38323464"/>
@@ -13974,7 +14106,7 @@
       </w:rPr>
     </w:lvl>
   </w:abstractNum>
-  <w:abstractNum w:abstractNumId="2">
+  <w:abstractNum w:abstractNumId="2" w15:restartNumberingAfterBreak="0">
     <w:nsid w:val="FFFFFF7E"/>
     <w:multiLevelType w:val="singleLevel"/>
     <w:tmpl w:val="4BB86AC4"/>
@@ -13994,7 +14126,7 @@
       </w:rPr>
     </w:lvl>
   </w:abstractNum>
-  <w:abstractNum w:abstractNumId="3">
+  <w:abstractNum w:abstractNumId="3" w15:restartNumberingAfterBreak="0">
     <w:nsid w:val="FFFFFF7F"/>
     <w:multiLevelType w:val="singleLevel"/>
     <w:tmpl w:val="4C20CC0A"/>
@@ -14014,7 +14146,7 @@
       </w:rPr>
     </w:lvl>
   </w:abstractNum>
-  <w:abstractNum w:abstractNumId="4">
+  <w:abstractNum w:abstractNumId="4" w15:restartNumberingAfterBreak="0">
     <w:nsid w:val="FFFFFF80"/>
     <w:multiLevelType w:val="singleLevel"/>
     <w:tmpl w:val="5D10C092"/>
@@ -14034,7 +14166,7 @@
       </w:rPr>
     </w:lvl>
   </w:abstractNum>
-  <w:abstractNum w:abstractNumId="5">
+  <w:abstractNum w:abstractNumId="5" w15:restartNumberingAfterBreak="0">
     <w:nsid w:val="FFFFFF81"/>
     <w:multiLevelType w:val="singleLevel"/>
     <w:tmpl w:val="1E4A7FAC"/>
@@ -14054,7 +14186,7 @@
       </w:rPr>
     </w:lvl>
   </w:abstractNum>
-  <w:abstractNum w:abstractNumId="6">
+  <w:abstractNum w:abstractNumId="6" w15:restartNumberingAfterBreak="0">
     <w:nsid w:val="FFFFFF82"/>
     <w:multiLevelType w:val="singleLevel"/>
     <w:tmpl w:val="E50817B6"/>
@@ -14074,7 +14206,7 @@
       </w:rPr>
     </w:lvl>
   </w:abstractNum>
-  <w:abstractNum w:abstractNumId="7">
+  <w:abstractNum w:abstractNumId="7" w15:restartNumberingAfterBreak="0">
     <w:nsid w:val="FFFFFF83"/>
     <w:multiLevelType w:val="singleLevel"/>
     <w:tmpl w:val="D2C09E3A"/>
@@ -14094,7 +14226,7 @@
       </w:rPr>
     </w:lvl>
   </w:abstractNum>
-  <w:abstractNum w:abstractNumId="8">
+  <w:abstractNum w:abstractNumId="8" w15:restartNumberingAfterBreak="0">
     <w:nsid w:val="FFFFFF88"/>
     <w:multiLevelType w:val="singleLevel"/>
     <w:tmpl w:val="BB8A0D9C"/>
@@ -14114,7 +14246,7 @@
       </w:rPr>
     </w:lvl>
   </w:abstractNum>
-  <w:abstractNum w:abstractNumId="9">
+  <w:abstractNum w:abstractNumId="9" w15:restartNumberingAfterBreak="0">
     <w:nsid w:val="FFFFFF89"/>
     <w:multiLevelType w:val="singleLevel"/>
     <w:tmpl w:val="02967062"/>
@@ -14134,7 +14266,7 @@
       </w:rPr>
     </w:lvl>
   </w:abstractNum>
-  <w:abstractNum w:abstractNumId="10">
+  <w:abstractNum w:abstractNumId="10" w15:restartNumberingAfterBreak="0">
     <w:nsid w:val="07EF1D43"/>
     <w:multiLevelType w:val="multilevel"/>
     <w:tmpl w:val="A970E2EE"/>
@@ -14238,7 +14370,7 @@
       </w:rPr>
     </w:lvl>
   </w:abstractNum>
-  <w:abstractNum w:abstractNumId="11">
+  <w:abstractNum w:abstractNumId="11" w15:restartNumberingAfterBreak="0">
     <w:nsid w:val="0AEA53CA"/>
     <w:multiLevelType w:val="multilevel"/>
     <w:tmpl w:val="46382B8C"/>
@@ -14342,7 +14474,7 @@
       </w:rPr>
     </w:lvl>
   </w:abstractNum>
-  <w:abstractNum w:abstractNumId="12">
+  <w:abstractNum w:abstractNumId="12" w15:restartNumberingAfterBreak="0">
     <w:nsid w:val="0B3A6015"/>
     <w:multiLevelType w:val="multilevel"/>
     <w:tmpl w:val="B6E4FDBC"/>
@@ -14446,7 +14578,7 @@
       </w:rPr>
     </w:lvl>
   </w:abstractNum>
-  <w:abstractNum w:abstractNumId="13">
+  <w:abstractNum w:abstractNumId="13" w15:restartNumberingAfterBreak="0">
     <w:nsid w:val="0FF735DA"/>
     <w:multiLevelType w:val="multilevel"/>
     <w:tmpl w:val="900A30FE"/>
@@ -14586,7 +14718,7 @@
       </w:rPr>
     </w:lvl>
   </w:abstractNum>
-  <w:abstractNum w:abstractNumId="14">
+  <w:abstractNum w:abstractNumId="14" w15:restartNumberingAfterBreak="0">
     <w:nsid w:val="13D576B2"/>
     <w:multiLevelType w:val="multilevel"/>
     <w:tmpl w:val="A1DAA01A"/>
@@ -14690,7 +14822,7 @@
       </w:rPr>
     </w:lvl>
   </w:abstractNum>
-  <w:abstractNum w:abstractNumId="15">
+  <w:abstractNum w:abstractNumId="15" w15:restartNumberingAfterBreak="0">
     <w:nsid w:val="1432732F"/>
     <w:multiLevelType w:val="hybridMultilevel"/>
     <w:tmpl w:val="41E43076"/>
@@ -14803,7 +14935,7 @@
       </w:rPr>
     </w:lvl>
   </w:abstractNum>
-  <w:abstractNum w:abstractNumId="16">
+  <w:abstractNum w:abstractNumId="16" w15:restartNumberingAfterBreak="0">
     <w:nsid w:val="14B0481A"/>
     <w:multiLevelType w:val="multilevel"/>
     <w:tmpl w:val="E41831CA"/>
@@ -14943,7 +15075,7 @@
       </w:rPr>
     </w:lvl>
   </w:abstractNum>
-  <w:abstractNum w:abstractNumId="17">
+  <w:abstractNum w:abstractNumId="17" w15:restartNumberingAfterBreak="0">
     <w:nsid w:val="1F3D2924"/>
     <w:multiLevelType w:val="multilevel"/>
     <w:tmpl w:val="FA122F16"/>
@@ -15047,7 +15179,7 @@
       </w:rPr>
     </w:lvl>
   </w:abstractNum>
-  <w:abstractNum w:abstractNumId="18">
+  <w:abstractNum w:abstractNumId="18" w15:restartNumberingAfterBreak="0">
     <w:nsid w:val="245A5794"/>
     <w:multiLevelType w:val="hybridMultilevel"/>
     <w:tmpl w:val="3D8C720E"/>
@@ -15187,7 +15319,7 @@
       </w:rPr>
     </w:lvl>
   </w:abstractNum>
-  <w:abstractNum w:abstractNumId="19">
+  <w:abstractNum w:abstractNumId="19" w15:restartNumberingAfterBreak="0">
     <w:nsid w:val="28836006"/>
     <w:multiLevelType w:val="hybridMultilevel"/>
     <w:tmpl w:val="2400A0F2"/>
@@ -15300,7 +15432,7 @@
       </w:rPr>
     </w:lvl>
   </w:abstractNum>
-  <w:abstractNum w:abstractNumId="20">
+  <w:abstractNum w:abstractNumId="20" w15:restartNumberingAfterBreak="0">
     <w:nsid w:val="2B127F73"/>
     <w:multiLevelType w:val="multilevel"/>
     <w:tmpl w:val="7D28ED5C"/>
@@ -15404,7 +15536,7 @@
       </w:rPr>
     </w:lvl>
   </w:abstractNum>
-  <w:abstractNum w:abstractNumId="21">
+  <w:abstractNum w:abstractNumId="21" w15:restartNumberingAfterBreak="0">
     <w:nsid w:val="2C5A4551"/>
     <w:multiLevelType w:val="multilevel"/>
     <w:tmpl w:val="D9064B7E"/>
@@ -15508,7 +15640,7 @@
       </w:rPr>
     </w:lvl>
   </w:abstractNum>
-  <w:abstractNum w:abstractNumId="22">
+  <w:abstractNum w:abstractNumId="22" w15:restartNumberingAfterBreak="0">
     <w:nsid w:val="2FF328B9"/>
     <w:multiLevelType w:val="multilevel"/>
     <w:tmpl w:val="D2C2FAE8"/>
@@ -15612,7 +15744,7 @@
       </w:rPr>
     </w:lvl>
   </w:abstractNum>
-  <w:abstractNum w:abstractNumId="23">
+  <w:abstractNum w:abstractNumId="23" w15:restartNumberingAfterBreak="0">
     <w:nsid w:val="30BD0EE7"/>
     <w:multiLevelType w:val="hybridMultilevel"/>
     <w:tmpl w:val="A83A35EE"/>
@@ -15752,7 +15884,7 @@
       </w:rPr>
     </w:lvl>
   </w:abstractNum>
-  <w:abstractNum w:abstractNumId="24">
+  <w:abstractNum w:abstractNumId="24" w15:restartNumberingAfterBreak="0">
     <w:nsid w:val="339A4CA3"/>
     <w:multiLevelType w:val="multilevel"/>
     <w:tmpl w:val="771CF238"/>
@@ -15901,7 +16033,7 @@
       </w:rPr>
     </w:lvl>
   </w:abstractNum>
-  <w:abstractNum w:abstractNumId="25">
+  <w:abstractNum w:abstractNumId="25" w15:restartNumberingAfterBreak="0">
     <w:nsid w:val="367845F9"/>
     <w:multiLevelType w:val="hybridMultilevel"/>
     <w:tmpl w:val="5186F97C"/>
@@ -16014,7 +16146,7 @@
       </w:rPr>
     </w:lvl>
   </w:abstractNum>
-  <w:abstractNum w:abstractNumId="26">
+  <w:abstractNum w:abstractNumId="26" w15:restartNumberingAfterBreak="0">
     <w:nsid w:val="4075053E"/>
     <w:multiLevelType w:val="hybridMultilevel"/>
     <w:tmpl w:val="8F762354"/>
@@ -16154,7 +16286,7 @@
       </w:rPr>
     </w:lvl>
   </w:abstractNum>
-  <w:abstractNum w:abstractNumId="27">
+  <w:abstractNum w:abstractNumId="27" w15:restartNumberingAfterBreak="0">
     <w:nsid w:val="51B608BD"/>
     <w:multiLevelType w:val="multilevel"/>
     <w:tmpl w:val="858244BA"/>
@@ -16294,7 +16426,7 @@
       </w:rPr>
     </w:lvl>
   </w:abstractNum>
-  <w:abstractNum w:abstractNumId="28">
+  <w:abstractNum w:abstractNumId="28" w15:restartNumberingAfterBreak="0">
     <w:nsid w:val="51F27DFB"/>
     <w:multiLevelType w:val="multilevel"/>
     <w:tmpl w:val="C15C7B98"/>
@@ -16398,7 +16530,7 @@
       </w:rPr>
     </w:lvl>
   </w:abstractNum>
-  <w:abstractNum w:abstractNumId="29">
+  <w:abstractNum w:abstractNumId="29" w15:restartNumberingAfterBreak="0">
     <w:nsid w:val="53052DCC"/>
     <w:multiLevelType w:val="multilevel"/>
     <w:tmpl w:val="70861C90"/>
@@ -16502,7 +16634,7 @@
       </w:rPr>
     </w:lvl>
   </w:abstractNum>
-  <w:abstractNum w:abstractNumId="30">
+  <w:abstractNum w:abstractNumId="30" w15:restartNumberingAfterBreak="0">
     <w:nsid w:val="58E2122A"/>
     <w:multiLevelType w:val="multilevel"/>
     <w:tmpl w:val="0807001D"/>
@@ -16642,7 +16774,7 @@
       </w:rPr>
     </w:lvl>
   </w:abstractNum>
-  <w:abstractNum w:abstractNumId="31">
+  <w:abstractNum w:abstractNumId="31" w15:restartNumberingAfterBreak="0">
     <w:nsid w:val="5ED97FC0"/>
     <w:multiLevelType w:val="multilevel"/>
     <w:tmpl w:val="6B4260C0"/>
@@ -16746,7 +16878,7 @@
       </w:rPr>
     </w:lvl>
   </w:abstractNum>
-  <w:abstractNum w:abstractNumId="32">
+  <w:abstractNum w:abstractNumId="32" w15:restartNumberingAfterBreak="0">
     <w:nsid w:val="66ED59BF"/>
     <w:multiLevelType w:val="multilevel"/>
     <w:tmpl w:val="AC920B04"/>
@@ -16886,7 +17018,7 @@
       </w:rPr>
     </w:lvl>
   </w:abstractNum>
-  <w:abstractNum w:abstractNumId="33">
+  <w:abstractNum w:abstractNumId="33" w15:restartNumberingAfterBreak="0">
     <w:nsid w:val="6B71112D"/>
     <w:multiLevelType w:val="hybridMultilevel"/>
     <w:tmpl w:val="3F285DBA"/>
@@ -16999,7 +17131,7 @@
       </w:rPr>
     </w:lvl>
   </w:abstractNum>
-  <w:abstractNum w:abstractNumId="34">
+  <w:abstractNum w:abstractNumId="34" w15:restartNumberingAfterBreak="0">
     <w:nsid w:val="6BB66F5B"/>
     <w:multiLevelType w:val="multilevel"/>
     <w:tmpl w:val="6694D5BC"/>
@@ -17103,7 +17235,7 @@
       </w:rPr>
     </w:lvl>
   </w:abstractNum>
-  <w:abstractNum w:abstractNumId="35">
+  <w:abstractNum w:abstractNumId="35" w15:restartNumberingAfterBreak="0">
     <w:nsid w:val="736A6B3B"/>
     <w:multiLevelType w:val="hybridMultilevel"/>
     <w:tmpl w:val="E82CA250"/>
@@ -17243,7 +17375,7 @@
       </w:rPr>
     </w:lvl>
   </w:abstractNum>
-  <w:abstractNum w:abstractNumId="36">
+  <w:abstractNum w:abstractNumId="36" w15:restartNumberingAfterBreak="0">
     <w:nsid w:val="754814DF"/>
     <w:multiLevelType w:val="multilevel"/>
     <w:tmpl w:val="E3E6B0EC"/>
@@ -17347,7 +17479,7 @@
       </w:rPr>
     </w:lvl>
   </w:abstractNum>
-  <w:abstractNum w:abstractNumId="37">
+  <w:abstractNum w:abstractNumId="37" w15:restartNumberingAfterBreak="0">
     <w:nsid w:val="789A01C1"/>
     <w:multiLevelType w:val="multilevel"/>
     <w:tmpl w:val="E5184656"/>
@@ -17451,7 +17583,7 @@
       </w:rPr>
     </w:lvl>
   </w:abstractNum>
-  <w:abstractNum w:abstractNumId="38">
+  <w:abstractNum w:abstractNumId="38" w15:restartNumberingAfterBreak="0">
     <w:nsid w:val="79033750"/>
     <w:multiLevelType w:val="multilevel"/>
     <w:tmpl w:val="64EE72A2"/>
@@ -17555,7 +17687,7 @@
       </w:rPr>
     </w:lvl>
   </w:abstractNum>
-  <w:abstractNum w:abstractNumId="39">
+  <w:abstractNum w:abstractNumId="39" w15:restartNumberingAfterBreak="0">
     <w:nsid w:val="7BF670B2"/>
     <w:multiLevelType w:val="multilevel"/>
     <w:tmpl w:val="6E5E8080"/>
@@ -17795,7 +17927,7 @@
 </file>
 
 <file path=word/styles.xml><?xml version="1.0" encoding="utf-8"?>
-<w:styles xmlns:mc="http://schemas.openxmlformats.org/markup-compatibility/2006" xmlns:r="http://schemas.openxmlformats.org/officeDocument/2006/relationships" xmlns:w="http://schemas.openxmlformats.org/wordprocessingml/2006/main" xmlns:w14="http://schemas.microsoft.com/office/word/2010/wordml" mc:Ignorable="w14">
+<w:styles xmlns:mc="http://schemas.openxmlformats.org/markup-compatibility/2006" xmlns:r="http://schemas.openxmlformats.org/officeDocument/2006/relationships" xmlns:w="http://schemas.openxmlformats.org/wordprocessingml/2006/main" xmlns:w14="http://schemas.microsoft.com/office/word/2010/wordml" xmlns:w15="http://schemas.microsoft.com/office/word/2012/wordml" mc:Ignorable="w14 w15">
   <w:docDefaults>
     <w:rPrDefault>
       <w:rPr>
@@ -17805,7 +17937,7 @@
     </w:rPrDefault>
     <w:pPrDefault/>
   </w:docDefaults>
-  <w:latentStyles w:defLockedState="0" w:defUIPriority="0" w:defSemiHidden="0" w:defUnhideWhenUsed="0" w:defQFormat="0" w:count="267">
+  <w:latentStyles w:defLockedState="0" w:defUIPriority="0" w:defSemiHidden="0" w:defUnhideWhenUsed="0" w:defQFormat="0" w:count="371">
     <w:lsdException w:name="Normal" w:qFormat="1"/>
     <w:lsdException w:name="heading 1" w:qFormat="1"/>
     <w:lsdException w:name="heading 2" w:qFormat="1"/>
@@ -17813,20 +17945,148 @@
     <w:lsdException w:name="heading 4" w:uiPriority="9" w:qFormat="1"/>
     <w:lsdException w:name="heading 5" w:qFormat="1"/>
     <w:lsdException w:name="heading 6" w:qFormat="1"/>
-    <w:lsdException w:name="heading 7" w:qFormat="1"/>
-    <w:lsdException w:name="heading 8" w:qFormat="1"/>
-    <w:lsdException w:name="heading 9" w:qFormat="1"/>
-    <w:lsdException w:name="toc 1" w:uiPriority="39"/>
-    <w:lsdException w:name="toc 2" w:uiPriority="39"/>
-    <w:lsdException w:name="toc 3" w:uiPriority="39"/>
-    <w:lsdException w:name="toc 4" w:uiPriority="39"/>
-    <w:lsdException w:name="toc 5" w:uiPriority="39"/>
-    <w:lsdException w:name="caption" w:qFormat="1"/>
+    <w:lsdException w:name="heading 7" w:semiHidden="1" w:unhideWhenUsed="1" w:qFormat="1"/>
+    <w:lsdException w:name="heading 8" w:semiHidden="1" w:unhideWhenUsed="1" w:qFormat="1"/>
+    <w:lsdException w:name="heading 9" w:semiHidden="1" w:unhideWhenUsed="1" w:qFormat="1"/>
+    <w:lsdException w:name="index 1" w:semiHidden="1" w:unhideWhenUsed="1"/>
+    <w:lsdException w:name="index 2" w:semiHidden="1" w:unhideWhenUsed="1"/>
+    <w:lsdException w:name="index 3" w:semiHidden="1" w:unhideWhenUsed="1"/>
+    <w:lsdException w:name="index 4" w:semiHidden="1" w:unhideWhenUsed="1"/>
+    <w:lsdException w:name="index 5" w:semiHidden="1" w:unhideWhenUsed="1"/>
+    <w:lsdException w:name="index 6" w:semiHidden="1" w:unhideWhenUsed="1"/>
+    <w:lsdException w:name="index 7" w:semiHidden="1" w:unhideWhenUsed="1"/>
+    <w:lsdException w:name="index 8" w:semiHidden="1" w:unhideWhenUsed="1"/>
+    <w:lsdException w:name="index 9" w:semiHidden="1" w:unhideWhenUsed="1"/>
+    <w:lsdException w:name="toc 1" w:semiHidden="1" w:uiPriority="39" w:unhideWhenUsed="1"/>
+    <w:lsdException w:name="toc 2" w:semiHidden="1" w:uiPriority="39" w:unhideWhenUsed="1"/>
+    <w:lsdException w:name="toc 3" w:semiHidden="1" w:uiPriority="39" w:unhideWhenUsed="1"/>
+    <w:lsdException w:name="toc 4" w:semiHidden="1" w:uiPriority="39" w:unhideWhenUsed="1"/>
+    <w:lsdException w:name="toc 5" w:semiHidden="1" w:uiPriority="39" w:unhideWhenUsed="1"/>
+    <w:lsdException w:name="toc 6" w:semiHidden="1" w:unhideWhenUsed="1"/>
+    <w:lsdException w:name="toc 7" w:semiHidden="1" w:unhideWhenUsed="1"/>
+    <w:lsdException w:name="toc 8" w:semiHidden="1" w:unhideWhenUsed="1"/>
+    <w:lsdException w:name="toc 9" w:semiHidden="1" w:unhideWhenUsed="1"/>
+    <w:lsdException w:name="Normal Indent" w:semiHidden="1" w:unhideWhenUsed="1"/>
+    <w:lsdException w:name="footnote text" w:semiHidden="1" w:unhideWhenUsed="1"/>
+    <w:lsdException w:name="annotation text" w:semiHidden="1" w:unhideWhenUsed="1"/>
+    <w:lsdException w:name="header" w:semiHidden="1" w:unhideWhenUsed="1"/>
+    <w:lsdException w:name="footer" w:semiHidden="1" w:unhideWhenUsed="1"/>
+    <w:lsdException w:name="index heading" w:semiHidden="1" w:unhideWhenUsed="1"/>
+    <w:lsdException w:name="caption" w:semiHidden="1" w:unhideWhenUsed="1" w:qFormat="1"/>
+    <w:lsdException w:name="table of figures" w:semiHidden="1" w:unhideWhenUsed="1"/>
+    <w:lsdException w:name="envelope address" w:semiHidden="1" w:unhideWhenUsed="1"/>
+    <w:lsdException w:name="envelope return" w:semiHidden="1" w:unhideWhenUsed="1"/>
+    <w:lsdException w:name="footnote reference" w:semiHidden="1" w:unhideWhenUsed="1"/>
+    <w:lsdException w:name="annotation reference" w:semiHidden="1" w:unhideWhenUsed="1"/>
+    <w:lsdException w:name="line number" w:semiHidden="1" w:unhideWhenUsed="1"/>
+    <w:lsdException w:name="page number" w:semiHidden="1" w:unhideWhenUsed="1"/>
+    <w:lsdException w:name="endnote reference" w:semiHidden="1" w:unhideWhenUsed="1"/>
+    <w:lsdException w:name="endnote text" w:semiHidden="1" w:unhideWhenUsed="1"/>
+    <w:lsdException w:name="table of authorities" w:semiHidden="1" w:unhideWhenUsed="1"/>
+    <w:lsdException w:name="macro" w:semiHidden="1" w:unhideWhenUsed="1"/>
+    <w:lsdException w:name="toa heading" w:semiHidden="1" w:unhideWhenUsed="1"/>
+    <w:lsdException w:name="List" w:semiHidden="1" w:unhideWhenUsed="1"/>
+    <w:lsdException w:name="List Bullet" w:semiHidden="1" w:unhideWhenUsed="1"/>
+    <w:lsdException w:name="List 2" w:semiHidden="1" w:unhideWhenUsed="1"/>
+    <w:lsdException w:name="List 3" w:semiHidden="1" w:unhideWhenUsed="1"/>
+    <w:lsdException w:name="List Bullet 2" w:semiHidden="1" w:unhideWhenUsed="1"/>
+    <w:lsdException w:name="List Bullet 3" w:semiHidden="1" w:unhideWhenUsed="1"/>
+    <w:lsdException w:name="List Bullet 4" w:semiHidden="1" w:unhideWhenUsed="1"/>
+    <w:lsdException w:name="List Bullet 5" w:semiHidden="1" w:unhideWhenUsed="1"/>
+    <w:lsdException w:name="List Number 2" w:semiHidden="1" w:unhideWhenUsed="1"/>
+    <w:lsdException w:name="List Number 3" w:semiHidden="1" w:unhideWhenUsed="1"/>
+    <w:lsdException w:name="List Number 4" w:semiHidden="1" w:unhideWhenUsed="1"/>
+    <w:lsdException w:name="List Number 5" w:semiHidden="1" w:unhideWhenUsed="1"/>
     <w:lsdException w:name="Title" w:qFormat="1"/>
+    <w:lsdException w:name="Closing" w:semiHidden="1" w:unhideWhenUsed="1"/>
+    <w:lsdException w:name="Signature" w:semiHidden="1" w:unhideWhenUsed="1"/>
+    <w:lsdException w:name="Default Paragraph Font" w:semiHidden="1" w:unhideWhenUsed="1"/>
+    <w:lsdException w:name="Body Text" w:semiHidden="1" w:unhideWhenUsed="1"/>
+    <w:lsdException w:name="Body Text Indent" w:semiHidden="1" w:unhideWhenUsed="1"/>
+    <w:lsdException w:name="List Continue" w:semiHidden="1" w:unhideWhenUsed="1"/>
+    <w:lsdException w:name="List Continue 2" w:semiHidden="1" w:unhideWhenUsed="1"/>
+    <w:lsdException w:name="List Continue 3" w:semiHidden="1" w:unhideWhenUsed="1"/>
+    <w:lsdException w:name="List Continue 4" w:semiHidden="1" w:unhideWhenUsed="1"/>
+    <w:lsdException w:name="List Continue 5" w:semiHidden="1" w:unhideWhenUsed="1"/>
+    <w:lsdException w:name="Message Header" w:semiHidden="1" w:unhideWhenUsed="1"/>
     <w:lsdException w:name="Subtitle" w:qFormat="1"/>
-    <w:lsdException w:name="Hyperlink" w:uiPriority="99"/>
+    <w:lsdException w:name="Body Text First Indent 2" w:semiHidden="1" w:unhideWhenUsed="1"/>
+    <w:lsdException w:name="Note Heading" w:semiHidden="1" w:unhideWhenUsed="1"/>
+    <w:lsdException w:name="Body Text 2" w:semiHidden="1" w:unhideWhenUsed="1"/>
+    <w:lsdException w:name="Body Text 3" w:semiHidden="1" w:unhideWhenUsed="1"/>
+    <w:lsdException w:name="Body Text Indent 2" w:semiHidden="1" w:unhideWhenUsed="1"/>
+    <w:lsdException w:name="Body Text Indent 3" w:semiHidden="1" w:unhideWhenUsed="1"/>
+    <w:lsdException w:name="Block Text" w:semiHidden="1" w:unhideWhenUsed="1"/>
+    <w:lsdException w:name="Hyperlink" w:semiHidden="1" w:uiPriority="99" w:unhideWhenUsed="1"/>
+    <w:lsdException w:name="FollowedHyperlink" w:semiHidden="1" w:unhideWhenUsed="1"/>
     <w:lsdException w:name="Strong" w:qFormat="1"/>
     <w:lsdException w:name="Emphasis" w:qFormat="1"/>
+    <w:lsdException w:name="Document Map" w:semiHidden="1" w:unhideWhenUsed="1"/>
+    <w:lsdException w:name="Plain Text" w:semiHidden="1" w:unhideWhenUsed="1"/>
+    <w:lsdException w:name="E-mail Signature" w:semiHidden="1" w:unhideWhenUsed="1"/>
+    <w:lsdException w:name="HTML Top of Form" w:semiHidden="1" w:unhideWhenUsed="1"/>
+    <w:lsdException w:name="HTML Bottom of Form" w:semiHidden="1" w:unhideWhenUsed="1"/>
+    <w:lsdException w:name="Normal (Web)" w:semiHidden="1" w:unhideWhenUsed="1"/>
+    <w:lsdException w:name="HTML Acronym" w:semiHidden="1" w:unhideWhenUsed="1"/>
+    <w:lsdException w:name="HTML Address" w:semiHidden="1" w:unhideWhenUsed="1"/>
+    <w:lsdException w:name="HTML Cite" w:semiHidden="1" w:unhideWhenUsed="1"/>
+    <w:lsdException w:name="HTML Code" w:semiHidden="1" w:unhideWhenUsed="1"/>
+    <w:lsdException w:name="HTML Definition" w:semiHidden="1" w:unhideWhenUsed="1"/>
+    <w:lsdException w:name="HTML Keyboard" w:semiHidden="1" w:unhideWhenUsed="1"/>
+    <w:lsdException w:name="HTML Preformatted" w:semiHidden="1" w:unhideWhenUsed="1"/>
+    <w:lsdException w:name="HTML Sample" w:semiHidden="1" w:unhideWhenUsed="1"/>
+    <w:lsdException w:name="HTML Typewriter" w:semiHidden="1" w:unhideWhenUsed="1"/>
+    <w:lsdException w:name="HTML Variable" w:semiHidden="1" w:unhideWhenUsed="1"/>
+    <w:lsdException w:name="Normal Table" w:semiHidden="1" w:unhideWhenUsed="1"/>
+    <w:lsdException w:name="annotation subject" w:semiHidden="1" w:unhideWhenUsed="1"/>
+    <w:lsdException w:name="No List" w:semiHidden="1" w:unhideWhenUsed="1"/>
+    <w:lsdException w:name="Outline List 1" w:semiHidden="1" w:unhideWhenUsed="1"/>
+    <w:lsdException w:name="Outline List 2" w:semiHidden="1" w:unhideWhenUsed="1"/>
+    <w:lsdException w:name="Outline List 3" w:semiHidden="1" w:unhideWhenUsed="1"/>
+    <w:lsdException w:name="Table Simple 1" w:semiHidden="1" w:unhideWhenUsed="1"/>
+    <w:lsdException w:name="Table Simple 2" w:semiHidden="1" w:unhideWhenUsed="1"/>
+    <w:lsdException w:name="Table Simple 3" w:semiHidden="1" w:unhideWhenUsed="1"/>
+    <w:lsdException w:name="Table Classic 1" w:semiHidden="1" w:unhideWhenUsed="1"/>
+    <w:lsdException w:name="Table Classic 2" w:semiHidden="1" w:unhideWhenUsed="1"/>
+    <w:lsdException w:name="Table Classic 3" w:semiHidden="1" w:unhideWhenUsed="1"/>
+    <w:lsdException w:name="Table Classic 4" w:semiHidden="1" w:unhideWhenUsed="1"/>
+    <w:lsdException w:name="Table Colorful 1" w:semiHidden="1" w:unhideWhenUsed="1"/>
+    <w:lsdException w:name="Table Colorful 2" w:semiHidden="1" w:unhideWhenUsed="1"/>
+    <w:lsdException w:name="Table Colorful 3" w:semiHidden="1" w:unhideWhenUsed="1"/>
+    <w:lsdException w:name="Table Columns 1" w:semiHidden="1" w:unhideWhenUsed="1"/>
+    <w:lsdException w:name="Table Columns 2" w:semiHidden="1" w:unhideWhenUsed="1"/>
+    <w:lsdException w:name="Table Columns 3" w:semiHidden="1" w:unhideWhenUsed="1"/>
+    <w:lsdException w:name="Table Columns 4" w:semiHidden="1" w:unhideWhenUsed="1"/>
+    <w:lsdException w:name="Table Columns 5" w:semiHidden="1" w:unhideWhenUsed="1"/>
+    <w:lsdException w:name="Table Grid 1" w:semiHidden="1" w:unhideWhenUsed="1"/>
+    <w:lsdException w:name="Table Grid 2" w:semiHidden="1" w:unhideWhenUsed="1"/>
+    <w:lsdException w:name="Table Grid 3" w:semiHidden="1" w:unhideWhenUsed="1"/>
+    <w:lsdException w:name="Table Grid 4" w:semiHidden="1" w:unhideWhenUsed="1"/>
+    <w:lsdException w:name="Table Grid 5" w:semiHidden="1" w:unhideWhenUsed="1"/>
+    <w:lsdException w:name="Table Grid 6" w:semiHidden="1" w:unhideWhenUsed="1"/>
+    <w:lsdException w:name="Table Grid 7" w:semiHidden="1" w:unhideWhenUsed="1"/>
+    <w:lsdException w:name="Table Grid 8" w:semiHidden="1" w:unhideWhenUsed="1"/>
+    <w:lsdException w:name="Table List 1" w:semiHidden="1" w:unhideWhenUsed="1"/>
+    <w:lsdException w:name="Table List 2" w:semiHidden="1" w:unhideWhenUsed="1"/>
+    <w:lsdException w:name="Table List 3" w:semiHidden="1" w:unhideWhenUsed="1"/>
+    <w:lsdException w:name="Table List 4" w:semiHidden="1" w:unhideWhenUsed="1"/>
+    <w:lsdException w:name="Table List 5" w:semiHidden="1" w:unhideWhenUsed="1"/>
+    <w:lsdException w:name="Table List 6" w:semiHidden="1" w:unhideWhenUsed="1"/>
+    <w:lsdException w:name="Table List 7" w:semiHidden="1" w:unhideWhenUsed="1"/>
+    <w:lsdException w:name="Table List 8" w:semiHidden="1" w:unhideWhenUsed="1"/>
+    <w:lsdException w:name="Table 3D effects 1" w:semiHidden="1" w:unhideWhenUsed="1"/>
+    <w:lsdException w:name="Table 3D effects 2" w:semiHidden="1" w:unhideWhenUsed="1"/>
+    <w:lsdException w:name="Table 3D effects 3" w:semiHidden="1" w:unhideWhenUsed="1"/>
+    <w:lsdException w:name="Table Contemporary" w:semiHidden="1" w:unhideWhenUsed="1"/>
+    <w:lsdException w:name="Table Elegant" w:semiHidden="1" w:unhideWhenUsed="1"/>
+    <w:lsdException w:name="Table Professional" w:semiHidden="1" w:unhideWhenUsed="1"/>
+    <w:lsdException w:name="Table Subtle 1" w:semiHidden="1" w:unhideWhenUsed="1"/>
+    <w:lsdException w:name="Table Subtle 2" w:semiHidden="1" w:unhideWhenUsed="1"/>
+    <w:lsdException w:name="Table Web 1" w:semiHidden="1" w:unhideWhenUsed="1"/>
+    <w:lsdException w:name="Table Web 2" w:semiHidden="1" w:unhideWhenUsed="1"/>
+    <w:lsdException w:name="Table Web 3" w:semiHidden="1" w:unhideWhenUsed="1"/>
+    <w:lsdException w:name="Balloon Text" w:semiHidden="1" w:unhideWhenUsed="1"/>
+    <w:lsdException w:name="Table Theme" w:semiHidden="1" w:unhideWhenUsed="1"/>
     <w:lsdException w:name="Placeholder Text" w:semiHidden="1" w:uiPriority="99"/>
     <w:lsdException w:name="No Spacing" w:uiPriority="1" w:qFormat="1"/>
     <w:lsdException w:name="Light Shading" w:uiPriority="60"/>
@@ -17938,783 +18198,110 @@
     <w:lsdException w:name="Book Title" w:uiPriority="33" w:qFormat="1"/>
     <w:lsdException w:name="Bibliography" w:semiHidden="1" w:uiPriority="37" w:unhideWhenUsed="1"/>
     <w:lsdException w:name="TOC Heading" w:semiHidden="1" w:uiPriority="39" w:unhideWhenUsed="1" w:qFormat="1"/>
-  </w:latentStyles>
-  <w:style w:type="paragraph" w:default="1" w:styleId="Standard">
-    <w:name w:val="Normal"/>
-    <w:qFormat/>
-    <w:pPr>
-      <w:spacing w:line="260" w:lineRule="atLeast"/>
-    </w:pPr>
-    <w:rPr>
-      <w:rFonts w:ascii="Arial" w:hAnsi="Arial" w:cs="Times New Roman"/>
-      <w:lang w:eastAsia="de-CH"/>
-    </w:rPr>
-  </w:style>
-  <w:style w:type="paragraph" w:styleId="berschrift1">
-    <w:name w:val="heading 1"/>
-    <w:basedOn w:val="Standard"/>
-    <w:next w:val="Standard"/>
-    <w:link w:val="berschrift1Zchn"/>
-    <w:autoRedefine/>
-    <w:uiPriority w:val="9"/>
-    <w:qFormat/>
-    <w:rsid w:val="00E859AD"/>
-    <w:pPr>
-      <w:keepNext/>
-      <w:numPr>
-        <w:numId w:val="14"/>
-      </w:numPr>
-      <w:spacing w:before="240" w:after="200" w:line="240" w:lineRule="auto"/>
-      <w:outlineLvl w:val="0"/>
-    </w:pPr>
-    <w:rPr>
-      <w:b/>
-      <w:kern w:val="32"/>
-      <w:sz w:val="28"/>
-      <w:szCs w:val="28"/>
-    </w:rPr>
-  </w:style>
-  <w:style w:type="paragraph" w:styleId="berschrift2">
-    <w:name w:val="heading 2"/>
-    <w:basedOn w:val="Standard"/>
-    <w:next w:val="Standard"/>
-    <w:link w:val="berschrift2Zchn"/>
-    <w:autoRedefine/>
-    <w:uiPriority w:val="9"/>
-    <w:qFormat/>
-    <w:pPr>
-      <w:keepNext/>
-      <w:numPr>
-        <w:ilvl w:val="1"/>
-        <w:numId w:val="14"/>
-      </w:numPr>
-      <w:spacing w:before="240" w:after="240"/>
-      <w:outlineLvl w:val="1"/>
-    </w:pPr>
-    <w:rPr>
-      <w:b/>
-      <w:sz w:val="24"/>
-    </w:rPr>
-  </w:style>
-  <w:style w:type="paragraph" w:styleId="berschrift3">
-    <w:name w:val="heading 3"/>
-    <w:basedOn w:val="Standard"/>
-    <w:next w:val="Standard"/>
-    <w:link w:val="berschrift3Zchn"/>
-    <w:autoRedefine/>
-    <w:uiPriority w:val="9"/>
-    <w:qFormat/>
-    <w:pPr>
-      <w:keepNext/>
-      <w:numPr>
-        <w:ilvl w:val="2"/>
-        <w:numId w:val="14"/>
-      </w:numPr>
-      <w:spacing w:before="240" w:after="120"/>
-      <w:outlineLvl w:val="2"/>
-    </w:pPr>
-    <w:rPr>
-      <w:b/>
-    </w:rPr>
-  </w:style>
-  <w:style w:type="paragraph" w:styleId="berschrift4">
-    <w:name w:val="heading 4"/>
-    <w:basedOn w:val="Standard"/>
-    <w:next w:val="Standard"/>
-    <w:link w:val="berschrift4Zchn"/>
-    <w:autoRedefine/>
-    <w:uiPriority w:val="9"/>
-    <w:qFormat/>
-    <w:rsid w:val="001B352D"/>
-    <w:pPr>
-      <w:keepNext/>
-      <w:numPr>
-        <w:ilvl w:val="3"/>
-        <w:numId w:val="14"/>
-      </w:numPr>
-      <w:spacing w:before="240" w:after="120"/>
-      <w:outlineLvl w:val="3"/>
-    </w:pPr>
-    <w:rPr>
-      <w:b/>
-      <w:i/>
-    </w:rPr>
-  </w:style>
-  <w:style w:type="paragraph" w:styleId="berschrift5">
-    <w:name w:val="heading 5"/>
-    <w:basedOn w:val="Standard"/>
-    <w:next w:val="Standard"/>
-    <w:link w:val="berschrift5Zchn"/>
-    <w:uiPriority w:val="9"/>
-    <w:qFormat/>
-    <w:rsid w:val="00946848"/>
-    <w:pPr>
-      <w:keepNext/>
-      <w:numPr>
-        <w:ilvl w:val="4"/>
-        <w:numId w:val="14"/>
-      </w:numPr>
-      <w:outlineLvl w:val="4"/>
-    </w:pPr>
-    <w:rPr>
-      <w:i/>
-    </w:rPr>
-  </w:style>
-  <w:style w:type="paragraph" w:styleId="berschrift6">
-    <w:name w:val="heading 6"/>
-    <w:basedOn w:val="Standard"/>
-    <w:next w:val="Standard"/>
-    <w:link w:val="berschrift6Zchn"/>
-    <w:uiPriority w:val="9"/>
-    <w:qFormat/>
-    <w:pPr>
-      <w:numPr>
-        <w:ilvl w:val="5"/>
-        <w:numId w:val="14"/>
-      </w:numPr>
-      <w:spacing w:before="240" w:after="60"/>
-      <w:outlineLvl w:val="5"/>
-    </w:pPr>
-    <w:rPr>
-      <w:rFonts w:ascii="Times" w:hAnsi="Times"/>
-      <w:b/>
-    </w:rPr>
-  </w:style>
-  <w:style w:type="paragraph" w:styleId="berschrift7">
-    <w:name w:val="heading 7"/>
-    <w:basedOn w:val="Standard"/>
-    <w:next w:val="Standard"/>
-    <w:link w:val="berschrift7Zchn"/>
-    <w:uiPriority w:val="9"/>
-    <w:qFormat/>
-    <w:pPr>
-      <w:numPr>
-        <w:ilvl w:val="6"/>
-        <w:numId w:val="14"/>
-      </w:numPr>
-      <w:spacing w:before="240" w:after="60"/>
-      <w:outlineLvl w:val="6"/>
-    </w:pPr>
-    <w:rPr>
-      <w:rFonts w:ascii="Times" w:hAnsi="Times"/>
-      <w:sz w:val="24"/>
-    </w:rPr>
-  </w:style>
-  <w:style w:type="paragraph" w:styleId="berschrift8">
-    <w:name w:val="heading 8"/>
-    <w:basedOn w:val="Standard"/>
-    <w:next w:val="Standard"/>
-    <w:link w:val="berschrift8Zchn"/>
-    <w:uiPriority w:val="9"/>
-    <w:qFormat/>
-    <w:pPr>
-      <w:numPr>
-        <w:ilvl w:val="7"/>
-        <w:numId w:val="14"/>
-      </w:numPr>
-      <w:spacing w:before="240" w:after="60"/>
-      <w:outlineLvl w:val="7"/>
-    </w:pPr>
-    <w:rPr>
-      <w:rFonts w:ascii="Times" w:hAnsi="Times"/>
-      <w:i/>
-      <w:sz w:val="24"/>
-    </w:rPr>
-  </w:style>
-  <w:style w:type="paragraph" w:styleId="berschrift9">
-    <w:name w:val="heading 9"/>
-    <w:basedOn w:val="Standard"/>
-    <w:next w:val="Standard"/>
-    <w:link w:val="berschrift9Zchn"/>
-    <w:uiPriority w:val="9"/>
-    <w:qFormat/>
-    <w:pPr>
-      <w:numPr>
-        <w:ilvl w:val="8"/>
-        <w:numId w:val="14"/>
-      </w:numPr>
-      <w:spacing w:before="240" w:after="60"/>
-      <w:outlineLvl w:val="8"/>
-    </w:pPr>
-    <w:rPr>
-      <w:rFonts w:ascii="Helvetica" w:hAnsi="Helvetica"/>
-    </w:rPr>
-  </w:style>
-  <w:style w:type="character" w:default="1" w:styleId="Absatz-Standardschriftart">
-    <w:name w:val="Default Paragraph Font"/>
-    <w:uiPriority w:val="1"/>
-    <w:semiHidden/>
-    <w:unhideWhenUsed/>
-  </w:style>
-  <w:style w:type="table" w:default="1" w:styleId="NormaleTabelle">
-    <w:name w:val="Normal Table"/>
-    <w:uiPriority w:val="99"/>
-    <w:semiHidden/>
-    <w:unhideWhenUsed/>
-    <w:tblPr>
-      <w:tblInd w:w="0" w:type="dxa"/>
-      <w:tblCellMar>
-        <w:top w:w="0" w:type="dxa"/>
-        <w:left w:w="108" w:type="dxa"/>
-        <w:bottom w:w="0" w:type="dxa"/>
-        <w:right w:w="108" w:type="dxa"/>
-      </w:tblCellMar>
-    </w:tblPr>
-  </w:style>
-  <w:style w:type="numbering" w:default="1" w:styleId="KeineListe">
-    <w:name w:val="No List"/>
-    <w:uiPriority w:val="99"/>
-    <w:semiHidden/>
-    <w:unhideWhenUsed/>
-  </w:style>
-  <w:style w:type="character" w:customStyle="1" w:styleId="berschrift1Zchn">
-    <w:name w:val="Überschrift 1 Zchn"/>
-    <w:basedOn w:val="Absatz-Standardschriftart"/>
-    <w:link w:val="berschrift1"/>
-    <w:uiPriority w:val="9"/>
-    <w:locked/>
-    <w:rsid w:val="00E859AD"/>
-    <w:rPr>
-      <w:rFonts w:ascii="Arial" w:hAnsi="Arial" w:cs="Times New Roman"/>
-      <w:b/>
-      <w:kern w:val="32"/>
-      <w:sz w:val="28"/>
-      <w:szCs w:val="28"/>
-      <w:lang w:val="x-none" w:eastAsia="de-CH"/>
-    </w:rPr>
-  </w:style>
-  <w:style w:type="character" w:customStyle="1" w:styleId="berschrift2Zchn">
-    <w:name w:val="Überschrift 2 Zchn"/>
-    <w:basedOn w:val="Absatz-Standardschriftart"/>
-    <w:link w:val="berschrift2"/>
-    <w:uiPriority w:val="9"/>
-    <w:locked/>
-    <w:rPr>
-      <w:rFonts w:ascii="Arial" w:hAnsi="Arial" w:cs="Times New Roman"/>
-      <w:b/>
-      <w:sz w:val="24"/>
-      <w:lang w:val="x-none" w:eastAsia="de-CH"/>
-    </w:rPr>
-  </w:style>
-  <w:style w:type="character" w:customStyle="1" w:styleId="berschrift3Zchn">
-    <w:name w:val="Überschrift 3 Zchn"/>
-    <w:basedOn w:val="Absatz-Standardschriftart"/>
-    <w:link w:val="berschrift3"/>
-    <w:uiPriority w:val="9"/>
-    <w:locked/>
-    <w:rPr>
-      <w:rFonts w:ascii="Arial" w:hAnsi="Arial" w:cs="Times New Roman"/>
-      <w:b/>
-      <w:lang w:val="x-none" w:eastAsia="de-CH"/>
-    </w:rPr>
-  </w:style>
-  <w:style w:type="character" w:customStyle="1" w:styleId="berschrift4Zchn">
-    <w:name w:val="Überschrift 4 Zchn"/>
-    <w:basedOn w:val="Absatz-Standardschriftart"/>
-    <w:link w:val="berschrift4"/>
-    <w:uiPriority w:val="9"/>
-    <w:locked/>
-    <w:rPr>
-      <w:rFonts w:ascii="Arial" w:hAnsi="Arial" w:cs="Times New Roman"/>
-      <w:b/>
-      <w:i/>
-      <w:lang w:eastAsia="de-CH"/>
-    </w:rPr>
-  </w:style>
-  <w:style w:type="character" w:customStyle="1" w:styleId="berschrift5Zchn">
-    <w:name w:val="Überschrift 5 Zchn"/>
-    <w:basedOn w:val="Absatz-Standardschriftart"/>
-    <w:link w:val="berschrift5"/>
-    <w:uiPriority w:val="9"/>
-    <w:locked/>
-    <w:rPr>
-      <w:rFonts w:ascii="Arial" w:hAnsi="Arial" w:cs="Times New Roman"/>
-      <w:i/>
-      <w:lang w:val="x-none" w:eastAsia="de-CH"/>
-    </w:rPr>
-  </w:style>
-  <w:style w:type="character" w:customStyle="1" w:styleId="berschrift6Zchn">
-    <w:name w:val="Überschrift 6 Zchn"/>
-    <w:basedOn w:val="Absatz-Standardschriftart"/>
-    <w:link w:val="berschrift6"/>
-    <w:uiPriority w:val="9"/>
-    <w:locked/>
-    <w:rPr>
-      <w:rFonts w:cs="Times New Roman"/>
-      <w:b/>
-      <w:lang w:val="x-none" w:eastAsia="de-CH"/>
-    </w:rPr>
-  </w:style>
-  <w:style w:type="character" w:customStyle="1" w:styleId="berschrift7Zchn">
-    <w:name w:val="Überschrift 7 Zchn"/>
-    <w:basedOn w:val="Absatz-Standardschriftart"/>
-    <w:link w:val="berschrift7"/>
-    <w:uiPriority w:val="9"/>
-    <w:locked/>
-    <w:rPr>
-      <w:rFonts w:cs="Times New Roman"/>
-      <w:sz w:val="24"/>
-      <w:lang w:val="x-none" w:eastAsia="de-CH"/>
-    </w:rPr>
-  </w:style>
-  <w:style w:type="character" w:customStyle="1" w:styleId="berschrift8Zchn">
-    <w:name w:val="Überschrift 8 Zchn"/>
-    <w:basedOn w:val="Absatz-Standardschriftart"/>
-    <w:link w:val="berschrift8"/>
-    <w:uiPriority w:val="9"/>
-    <w:locked/>
-    <w:rPr>
-      <w:rFonts w:cs="Times New Roman"/>
-      <w:i/>
-      <w:sz w:val="24"/>
-      <w:lang w:val="x-none" w:eastAsia="de-CH"/>
-    </w:rPr>
-  </w:style>
-  <w:style w:type="character" w:customStyle="1" w:styleId="berschrift9Zchn">
-    <w:name w:val="Überschrift 9 Zchn"/>
-    <w:basedOn w:val="Absatz-Standardschriftart"/>
-    <w:link w:val="berschrift9"/>
-    <w:uiPriority w:val="9"/>
-    <w:locked/>
-    <w:rPr>
-      <w:rFonts w:ascii="Helvetica" w:hAnsi="Helvetica" w:cs="Times New Roman"/>
-      <w:lang w:val="x-none" w:eastAsia="de-CH"/>
-    </w:rPr>
-  </w:style>
-  <w:style w:type="paragraph" w:styleId="Kopfzeile">
-    <w:name w:val="header"/>
-    <w:basedOn w:val="Standard"/>
-    <w:link w:val="KopfzeileZchn"/>
-    <w:uiPriority w:val="99"/>
-    <w:pPr>
-      <w:tabs>
-        <w:tab w:val="center" w:pos="4536"/>
-        <w:tab w:val="right" w:pos="9072"/>
-      </w:tabs>
-    </w:pPr>
-    <w:rPr>
-      <w:sz w:val="24"/>
-    </w:rPr>
-  </w:style>
-  <w:style w:type="character" w:customStyle="1" w:styleId="KopfzeileZchn">
-    <w:name w:val="Kopfzeile Zchn"/>
-    <w:basedOn w:val="Absatz-Standardschriftart"/>
-    <w:link w:val="Kopfzeile"/>
-    <w:uiPriority w:val="99"/>
-    <w:semiHidden/>
-    <w:locked/>
-    <w:rPr>
-      <w:rFonts w:ascii="Arial" w:hAnsi="Arial" w:cs="Times New Roman"/>
-      <w:lang w:val="x-none" w:eastAsia="de-CH"/>
-    </w:rPr>
-  </w:style>
-  <w:style w:type="paragraph" w:styleId="Fuzeile">
-    <w:name w:val="footer"/>
-    <w:basedOn w:val="Standard"/>
-    <w:link w:val="FuzeileZchn"/>
-    <w:uiPriority w:val="99"/>
-    <w:pPr>
-      <w:tabs>
-        <w:tab w:val="center" w:pos="4536"/>
-        <w:tab w:val="right" w:pos="9072"/>
-      </w:tabs>
-    </w:pPr>
-    <w:rPr>
-      <w:sz w:val="16"/>
-    </w:rPr>
-  </w:style>
-  <w:style w:type="character" w:customStyle="1" w:styleId="FuzeileZchn">
-    <w:name w:val="Fußzeile Zchn"/>
-    <w:basedOn w:val="Absatz-Standardschriftart"/>
-    <w:link w:val="Fuzeile"/>
-    <w:uiPriority w:val="99"/>
-    <w:semiHidden/>
-    <w:locked/>
-    <w:rPr>
-      <w:rFonts w:ascii="Arial" w:hAnsi="Arial" w:cs="Times New Roman"/>
-      <w:lang w:val="x-none" w:eastAsia="de-CH"/>
-    </w:rPr>
-  </w:style>
-  <w:style w:type="character" w:styleId="Seitenzahl">
-    <w:name w:val="page number"/>
-    <w:basedOn w:val="Absatz-Standardschriftart"/>
-    <w:uiPriority w:val="99"/>
-    <w:rPr>
-      <w:rFonts w:cs="Times New Roman"/>
-    </w:rPr>
-  </w:style>
-  <w:style w:type="paragraph" w:styleId="Funotentext">
-    <w:name w:val="footnote text"/>
-    <w:basedOn w:val="Standard"/>
-    <w:link w:val="FunotentextZchn"/>
-    <w:uiPriority w:val="99"/>
-    <w:semiHidden/>
-    <w:rPr>
-      <w:sz w:val="16"/>
-    </w:rPr>
-  </w:style>
-  <w:style w:type="character" w:customStyle="1" w:styleId="FunotentextZchn">
-    <w:name w:val="Fußnotentext Zchn"/>
-    <w:basedOn w:val="Absatz-Standardschriftart"/>
-    <w:link w:val="Funotentext"/>
-    <w:uiPriority w:val="99"/>
-    <w:semiHidden/>
-    <w:locked/>
-    <w:rPr>
-      <w:rFonts w:ascii="Arial" w:hAnsi="Arial" w:cs="Times New Roman"/>
-      <w:lang w:val="x-none" w:eastAsia="de-CH"/>
-    </w:rPr>
-  </w:style>
-  <w:style w:type="character" w:styleId="Funotenzeichen">
-    <w:name w:val="footnote reference"/>
-    <w:basedOn w:val="Absatz-Standardschriftart"/>
-    <w:uiPriority w:val="99"/>
-    <w:semiHidden/>
-    <w:rPr>
-      <w:rFonts w:ascii="Arial" w:hAnsi="Arial" w:cs="Times New Roman"/>
-      <w:sz w:val="16"/>
-      <w:vertAlign w:val="superscript"/>
-    </w:rPr>
-  </w:style>
-  <w:style w:type="paragraph" w:styleId="Standardeinzug">
-    <w:name w:val="Normal Indent"/>
-    <w:basedOn w:val="Standard"/>
-    <w:uiPriority w:val="99"/>
-    <w:pPr>
-      <w:spacing w:line="240" w:lineRule="auto"/>
-      <w:ind w:left="708"/>
-    </w:pPr>
-    <w:rPr>
-      <w:rFonts w:ascii="Tms Rmn" w:hAnsi="Tms Rmn"/>
-    </w:rPr>
-  </w:style>
-  <w:style w:type="paragraph" w:customStyle="1" w:styleId="Bilduntertitel">
-    <w:name w:val="Bilduntertitel"/>
-    <w:basedOn w:val="Standard"/>
-    <w:next w:val="Standard"/>
-    <w:autoRedefine/>
-    <w:pPr>
-      <w:jc w:val="center"/>
-    </w:pPr>
-    <w:rPr>
-      <w:sz w:val="16"/>
-    </w:rPr>
-  </w:style>
-  <w:style w:type="paragraph" w:customStyle="1" w:styleId="Dokumenttitel">
-    <w:name w:val="Dokumenttitel"/>
-    <w:basedOn w:val="Standard"/>
-    <w:rPr>
-      <w:b/>
-      <w:sz w:val="30"/>
-    </w:rPr>
-  </w:style>
-  <w:style w:type="paragraph" w:styleId="Beschriftung">
-    <w:name w:val="caption"/>
-    <w:basedOn w:val="Standard"/>
-    <w:next w:val="Standard"/>
-    <w:uiPriority w:val="35"/>
-    <w:qFormat/>
-    <w:pPr>
-      <w:spacing w:before="120" w:after="120"/>
-    </w:pPr>
-    <w:rPr>
-      <w:b/>
-      <w:bCs/>
-    </w:rPr>
-  </w:style>
-  <w:style w:type="paragraph" w:customStyle="1" w:styleId="Default">
-    <w:name w:val="Default"/>
-    <w:basedOn w:val="Standard"/>
-    <w:link w:val="DefaultChar"/>
-    <w:autoRedefine/>
-    <w:pPr>
-      <w:jc w:val="both"/>
-    </w:pPr>
-  </w:style>
-  <w:style w:type="table" w:styleId="Tabellenraster">
-    <w:name w:val="Table Grid"/>
-    <w:basedOn w:val="NormaleTabelle"/>
-    <w:uiPriority w:val="59"/>
-    <w:pPr>
-      <w:spacing w:line="260" w:lineRule="atLeast"/>
-    </w:pPr>
-    <w:rPr>
-      <w:rFonts w:cs="Times New Roman"/>
-    </w:rPr>
-    <w:tblPr>
-      <w:tblBorders>
-        <w:top w:val="single" w:sz="4" w:space="0" w:color="auto"/>
-        <w:left w:val="single" w:sz="4" w:space="0" w:color="auto"/>
-        <w:bottom w:val="single" w:sz="4" w:space="0" w:color="auto"/>
-        <w:right w:val="single" w:sz="4" w:space="0" w:color="auto"/>
-        <w:insideH w:val="single" w:sz="4" w:space="0" w:color="auto"/>
-        <w:insideV w:val="single" w:sz="4" w:space="0" w:color="auto"/>
-      </w:tblBorders>
-    </w:tblPr>
-  </w:style>
-  <w:style w:type="paragraph" w:styleId="Verzeichnis1">
-    <w:name w:val="toc 1"/>
-    <w:basedOn w:val="Standard"/>
-    <w:next w:val="Standard"/>
-    <w:autoRedefine/>
-    <w:uiPriority w:val="39"/>
-  </w:style>
-  <w:style w:type="paragraph" w:styleId="Verzeichnis2">
-    <w:name w:val="toc 2"/>
-    <w:basedOn w:val="Standard"/>
-    <w:next w:val="Standard"/>
-    <w:autoRedefine/>
-    <w:uiPriority w:val="39"/>
-    <w:pPr>
-      <w:ind w:left="200"/>
-    </w:pPr>
-  </w:style>
-  <w:style w:type="paragraph" w:styleId="Verzeichnis3">
-    <w:name w:val="toc 3"/>
-    <w:basedOn w:val="Standard"/>
-    <w:next w:val="Standard"/>
-    <w:autoRedefine/>
-    <w:uiPriority w:val="39"/>
-    <w:pPr>
-      <w:ind w:left="400"/>
-    </w:pPr>
-  </w:style>
-  <w:style w:type="character" w:styleId="Hyperlink">
-    <w:name w:val="Hyperlink"/>
-    <w:basedOn w:val="Absatz-Standardschriftart"/>
-    <w:uiPriority w:val="99"/>
-    <w:rPr>
-      <w:rFonts w:cs="Times New Roman"/>
-      <w:color w:val="0000FF"/>
-      <w:u w:val="single"/>
-    </w:rPr>
-  </w:style>
-  <w:style w:type="paragraph" w:styleId="Verzeichnis4">
-    <w:name w:val="toc 4"/>
-    <w:basedOn w:val="Standard"/>
-    <w:next w:val="Standard"/>
-    <w:autoRedefine/>
-    <w:uiPriority w:val="39"/>
-    <w:rsid w:val="00907B97"/>
-    <w:pPr>
-      <w:ind w:left="600"/>
-    </w:pPr>
-  </w:style>
-  <w:style w:type="character" w:customStyle="1" w:styleId="DefaultChar">
-    <w:name w:val="Default Char"/>
-    <w:basedOn w:val="Absatz-Standardschriftart"/>
-    <w:link w:val="Default"/>
-    <w:locked/>
-    <w:rsid w:val="00BA156B"/>
-    <w:rPr>
-      <w:rFonts w:ascii="Arial" w:hAnsi="Arial" w:cs="Times New Roman"/>
-      <w:lang w:val="de-DE" w:eastAsia="de-CH" w:bidi="ar-SA"/>
-    </w:rPr>
-  </w:style>
-  <w:style w:type="character" w:customStyle="1" w:styleId="Titelzentriert">
-    <w:name w:val="Titel zentriert"/>
-    <w:rsid w:val="002D1931"/>
-    <w:rPr>
-      <w:rFonts w:ascii="Arial" w:hAnsi="Arial"/>
-      <w:b/>
-      <w:i/>
-      <w:sz w:val="32"/>
-    </w:rPr>
-  </w:style>
-  <w:style w:type="paragraph" w:styleId="Verzeichnis5">
-    <w:name w:val="toc 5"/>
-    <w:basedOn w:val="Standard"/>
-    <w:next w:val="Standard"/>
-    <w:autoRedefine/>
-    <w:uiPriority w:val="39"/>
-    <w:rsid w:val="002B1FE6"/>
-    <w:pPr>
-      <w:ind w:left="800"/>
-    </w:pPr>
-  </w:style>
-  <w:style w:type="paragraph" w:styleId="Sprechblasentext">
-    <w:name w:val="Balloon Text"/>
-    <w:basedOn w:val="Standard"/>
-    <w:link w:val="SprechblasentextZchn"/>
-    <w:rsid w:val="00AE009C"/>
-    <w:pPr>
-      <w:spacing w:line="240" w:lineRule="auto"/>
-    </w:pPr>
-    <w:rPr>
-      <w:rFonts w:ascii="Tahoma" w:hAnsi="Tahoma" w:cs="Tahoma"/>
-      <w:sz w:val="16"/>
-      <w:szCs w:val="16"/>
-    </w:rPr>
-  </w:style>
-  <w:style w:type="character" w:customStyle="1" w:styleId="SprechblasentextZchn">
-    <w:name w:val="Sprechblasentext Zchn"/>
-    <w:basedOn w:val="Absatz-Standardschriftart"/>
-    <w:link w:val="Sprechblasentext"/>
-    <w:rsid w:val="00AE009C"/>
-    <w:rPr>
-      <w:rFonts w:ascii="Tahoma" w:hAnsi="Tahoma" w:cs="Tahoma"/>
-      <w:sz w:val="16"/>
-      <w:szCs w:val="16"/>
-      <w:lang w:eastAsia="de-CH"/>
-    </w:rPr>
-  </w:style>
-  <w:style w:type="paragraph" w:styleId="Listenabsatz">
-    <w:name w:val="List Paragraph"/>
-    <w:basedOn w:val="Standard"/>
-    <w:qFormat/>
-    <w:rsid w:val="00C42191"/>
-    <w:pPr>
-      <w:ind w:left="720"/>
-      <w:contextualSpacing/>
-    </w:pPr>
-  </w:style>
-</w:styles>
-</file>
-
-<file path=word/stylesWithEffects.xml><?xml version="1.0" encoding="utf-8"?>
-<w:styles xmlns:wpc="http://schemas.microsoft.com/office/word/2010/wordprocessingCanvas" xmlns:mc="http://schemas.openxmlformats.org/markup-compatibility/2006" xmlns:o="urn:schemas-microsoft-com:office:office" xmlns:r="http://schemas.openxmlformats.org/officeDocument/2006/relationships" xmlns:m="http://schemas.openxmlformats.org/officeDocument/2006/math" xmlns:v="urn:schemas-microsoft-com:vml" xmlns:wp14="http://schemas.microsoft.com/office/word/2010/wordprocessingDrawing" xmlns:wp="http://schemas.openxmlformats.org/drawingml/2006/wordprocessingDrawing" xmlns:w10="urn:schemas-microsoft-com:office:word" xmlns:w="http://schemas.openxmlformats.org/wordprocessingml/2006/main" xmlns:w14="http://schemas.microsoft.com/office/word/2010/wordml" xmlns:wpg="http://schemas.microsoft.com/office/word/2010/wordprocessingGroup" xmlns:wpi="http://schemas.microsoft.com/office/word/2010/wordprocessingInk" xmlns:wne="http://schemas.microsoft.com/office/word/2006/wordml" xmlns:wps="http://schemas.microsoft.com/office/word/2010/wordprocessingShape" mc:Ignorable="w14 wp14">
-  <w:docDefaults>
-    <w:rPrDefault>
-      <w:rPr>
-        <w:rFonts w:ascii="Times" w:eastAsia="Times New Roman" w:hAnsi="Times" w:cs="Times"/>
-        <w:lang w:val="de-DE" w:eastAsia="de-DE" w:bidi="ar-SA"/>
-      </w:rPr>
-    </w:rPrDefault>
-    <w:pPrDefault/>
-  </w:docDefaults>
-  <w:latentStyles w:defLockedState="0" w:defUIPriority="0" w:defSemiHidden="0" w:defUnhideWhenUsed="0" w:defQFormat="0" w:count="267">
-    <w:lsdException w:name="Normal" w:qFormat="1"/>
-    <w:lsdException w:name="heading 1" w:qFormat="1"/>
-    <w:lsdException w:name="heading 2" w:qFormat="1"/>
-    <w:lsdException w:name="heading 3" w:qFormat="1"/>
-    <w:lsdException w:name="heading 4" w:uiPriority="9" w:qFormat="1"/>
-    <w:lsdException w:name="heading 5" w:qFormat="1"/>
-    <w:lsdException w:name="heading 6" w:qFormat="1"/>
-    <w:lsdException w:name="heading 7" w:qFormat="1"/>
-    <w:lsdException w:name="heading 8" w:qFormat="1"/>
-    <w:lsdException w:name="heading 9" w:qFormat="1"/>
-    <w:lsdException w:name="toc 1" w:uiPriority="39"/>
-    <w:lsdException w:name="toc 2" w:uiPriority="39"/>
-    <w:lsdException w:name="toc 3" w:uiPriority="39"/>
-    <w:lsdException w:name="toc 4" w:uiPriority="39"/>
-    <w:lsdException w:name="toc 5" w:uiPriority="39"/>
-    <w:lsdException w:name="caption" w:qFormat="1"/>
-    <w:lsdException w:name="Title" w:qFormat="1"/>
-    <w:lsdException w:name="Subtitle" w:qFormat="1"/>
-    <w:lsdException w:name="Hyperlink" w:uiPriority="99"/>
-    <w:lsdException w:name="Strong" w:qFormat="1"/>
-    <w:lsdException w:name="Emphasis" w:qFormat="1"/>
-    <w:lsdException w:name="Placeholder Text" w:semiHidden="1" w:uiPriority="99"/>
-    <w:lsdException w:name="No Spacing" w:uiPriority="1" w:qFormat="1"/>
-    <w:lsdException w:name="Light Shading" w:uiPriority="60"/>
-    <w:lsdException w:name="Light List" w:uiPriority="61"/>
-    <w:lsdException w:name="Light Grid" w:uiPriority="62"/>
-    <w:lsdException w:name="Medium Shading 1" w:uiPriority="63"/>
-    <w:lsdException w:name="Medium Shading 2" w:uiPriority="64"/>
-    <w:lsdException w:name="Medium List 1" w:uiPriority="65"/>
-    <w:lsdException w:name="Medium List 2" w:uiPriority="66"/>
-    <w:lsdException w:name="Medium Grid 1" w:uiPriority="67"/>
-    <w:lsdException w:name="Medium Grid 2" w:uiPriority="68"/>
-    <w:lsdException w:name="Medium Grid 3" w:uiPriority="69"/>
-    <w:lsdException w:name="Dark List" w:uiPriority="70"/>
-    <w:lsdException w:name="Colorful Shading" w:uiPriority="71"/>
-    <w:lsdException w:name="Colorful List" w:uiPriority="72"/>
-    <w:lsdException w:name="Colorful Grid" w:uiPriority="73"/>
-    <w:lsdException w:name="Light Shading Accent 1" w:uiPriority="60"/>
-    <w:lsdException w:name="Light List Accent 1" w:uiPriority="61"/>
-    <w:lsdException w:name="Light Grid Accent 1" w:uiPriority="62"/>
-    <w:lsdException w:name="Medium Shading 1 Accent 1" w:uiPriority="63"/>
-    <w:lsdException w:name="Medium Shading 2 Accent 1" w:uiPriority="64"/>
-    <w:lsdException w:name="Medium List 1 Accent 1" w:uiPriority="65"/>
-    <w:lsdException w:name="Revision" w:semiHidden="1" w:uiPriority="99"/>
-    <w:lsdException w:name="List Paragraph" w:qFormat="1"/>
-    <w:lsdException w:name="Quote" w:uiPriority="29" w:qFormat="1"/>
-    <w:lsdException w:name="Intense Quote" w:uiPriority="30" w:qFormat="1"/>
-    <w:lsdException w:name="Medium List 2 Accent 1" w:uiPriority="66"/>
-    <w:lsdException w:name="Medium Grid 1 Accent 1" w:uiPriority="67"/>
-    <w:lsdException w:name="Medium Grid 2 Accent 1" w:uiPriority="68"/>
-    <w:lsdException w:name="Medium Grid 3 Accent 1" w:uiPriority="69"/>
-    <w:lsdException w:name="Dark List Accent 1" w:uiPriority="70"/>
-    <w:lsdException w:name="Colorful Shading Accent 1" w:uiPriority="71"/>
-    <w:lsdException w:name="Colorful List Accent 1" w:uiPriority="72"/>
-    <w:lsdException w:name="Colorful Grid Accent 1" w:uiPriority="73"/>
-    <w:lsdException w:name="Light Shading Accent 2" w:uiPriority="60"/>
-    <w:lsdException w:name="Light List Accent 2" w:uiPriority="61"/>
-    <w:lsdException w:name="Light Grid Accent 2" w:uiPriority="62"/>
-    <w:lsdException w:name="Medium Shading 1 Accent 2" w:uiPriority="63"/>
-    <w:lsdException w:name="Medium Shading 2 Accent 2" w:uiPriority="64"/>
-    <w:lsdException w:name="Medium List 1 Accent 2" w:uiPriority="65"/>
-    <w:lsdException w:name="Medium List 2 Accent 2" w:uiPriority="66"/>
-    <w:lsdException w:name="Medium Grid 1 Accent 2" w:uiPriority="67"/>
-    <w:lsdException w:name="Medium Grid 2 Accent 2" w:uiPriority="68"/>
-    <w:lsdException w:name="Medium Grid 3 Accent 2" w:uiPriority="69"/>
-    <w:lsdException w:name="Dark List Accent 2" w:uiPriority="70"/>
-    <w:lsdException w:name="Colorful Shading Accent 2" w:uiPriority="71"/>
-    <w:lsdException w:name="Colorful List Accent 2" w:uiPriority="72"/>
-    <w:lsdException w:name="Colorful Grid Accent 2" w:uiPriority="73"/>
-    <w:lsdException w:name="Light Shading Accent 3" w:uiPriority="60"/>
-    <w:lsdException w:name="Light List Accent 3" w:uiPriority="61"/>
-    <w:lsdException w:name="Light Grid Accent 3" w:uiPriority="62"/>
-    <w:lsdException w:name="Medium Shading 1 Accent 3" w:uiPriority="63"/>
-    <w:lsdException w:name="Medium Shading 2 Accent 3" w:uiPriority="64"/>
-    <w:lsdException w:name="Medium List 1 Accent 3" w:uiPriority="65"/>
-    <w:lsdException w:name="Medium List 2 Accent 3" w:uiPriority="66"/>
-    <w:lsdException w:name="Medium Grid 1 Accent 3" w:uiPriority="67"/>
-    <w:lsdException w:name="Medium Grid 2 Accent 3" w:uiPriority="68"/>
-    <w:lsdException w:name="Medium Grid 3 Accent 3" w:uiPriority="69"/>
-    <w:lsdException w:name="Dark List Accent 3" w:uiPriority="70"/>
-    <w:lsdException w:name="Colorful Shading Accent 3" w:uiPriority="71"/>
-    <w:lsdException w:name="Colorful List Accent 3" w:uiPriority="72"/>
-    <w:lsdException w:name="Colorful Grid Accent 3" w:uiPriority="73"/>
-    <w:lsdException w:name="Light Shading Accent 4" w:uiPriority="60"/>
-    <w:lsdException w:name="Light List Accent 4" w:uiPriority="61"/>
-    <w:lsdException w:name="Light Grid Accent 4" w:uiPriority="62"/>
-    <w:lsdException w:name="Medium Shading 1 Accent 4" w:uiPriority="63"/>
-    <w:lsdException w:name="Medium Shading 2 Accent 4" w:uiPriority="64"/>
-    <w:lsdException w:name="Medium List 1 Accent 4" w:uiPriority="65"/>
-    <w:lsdException w:name="Medium List 2 Accent 4" w:uiPriority="66"/>
-    <w:lsdException w:name="Medium Grid 1 Accent 4" w:uiPriority="67"/>
-    <w:lsdException w:name="Medium Grid 2 Accent 4" w:uiPriority="68"/>
-    <w:lsdException w:name="Medium Grid 3 Accent 4" w:uiPriority="69"/>
-    <w:lsdException w:name="Dark List Accent 4" w:uiPriority="70"/>
-    <w:lsdException w:name="Colorful Shading Accent 4" w:uiPriority="71"/>
-    <w:lsdException w:name="Colorful List Accent 4" w:uiPriority="72"/>
-    <w:lsdException w:name="Colorful Grid Accent 4" w:uiPriority="73"/>
-    <w:lsdException w:name="Light Shading Accent 5" w:uiPriority="60"/>
-    <w:lsdException w:name="Light List Accent 5" w:uiPriority="61"/>
-    <w:lsdException w:name="Light Grid Accent 5" w:uiPriority="62"/>
-    <w:lsdException w:name="Medium Shading 1 Accent 5" w:uiPriority="63"/>
-    <w:lsdException w:name="Medium Shading 2 Accent 5" w:uiPriority="64"/>
-    <w:lsdException w:name="Medium List 1 Accent 5" w:uiPriority="65"/>
-    <w:lsdException w:name="Medium List 2 Accent 5" w:uiPriority="66"/>
-    <w:lsdException w:name="Medium Grid 1 Accent 5" w:uiPriority="67"/>
-    <w:lsdException w:name="Medium Grid 2 Accent 5" w:uiPriority="68"/>
-    <w:lsdException w:name="Medium Grid 3 Accent 5" w:uiPriority="69"/>
-    <w:lsdException w:name="Dark List Accent 5" w:uiPriority="70"/>
-    <w:lsdException w:name="Colorful Shading Accent 5" w:uiPriority="71"/>
-    <w:lsdException w:name="Colorful List Accent 5" w:uiPriority="72"/>
-    <w:lsdException w:name="Colorful Grid Accent 5" w:uiPriority="73"/>
-    <w:lsdException w:name="Light Shading Accent 6" w:uiPriority="60"/>
-    <w:lsdException w:name="Light List Accent 6" w:uiPriority="61"/>
-    <w:lsdException w:name="Light Grid Accent 6" w:uiPriority="62"/>
-    <w:lsdException w:name="Medium Shading 1 Accent 6" w:uiPriority="63"/>
-    <w:lsdException w:name="Medium Shading 2 Accent 6" w:uiPriority="64"/>
-    <w:lsdException w:name="Medium List 1 Accent 6" w:uiPriority="65"/>
-    <w:lsdException w:name="Medium List 2 Accent 6" w:uiPriority="66"/>
-    <w:lsdException w:name="Medium Grid 1 Accent 6" w:uiPriority="67"/>
-    <w:lsdException w:name="Medium Grid 2 Accent 6" w:uiPriority="68"/>
-    <w:lsdException w:name="Medium Grid 3 Accent 6" w:uiPriority="69"/>
-    <w:lsdException w:name="Dark List Accent 6" w:uiPriority="70"/>
-    <w:lsdException w:name="Colorful Shading Accent 6" w:uiPriority="71"/>
-    <w:lsdException w:name="Colorful List Accent 6" w:uiPriority="72"/>
-    <w:lsdException w:name="Colorful Grid Accent 6" w:uiPriority="73"/>
-    <w:lsdException w:name="Subtle Emphasis" w:uiPriority="19" w:qFormat="1"/>
-    <w:lsdException w:name="Intense Emphasis" w:uiPriority="21" w:qFormat="1"/>
-    <w:lsdException w:name="Subtle Reference" w:uiPriority="31" w:qFormat="1"/>
-    <w:lsdException w:name="Intense Reference" w:uiPriority="32" w:qFormat="1"/>
-    <w:lsdException w:name="Book Title" w:uiPriority="33" w:qFormat="1"/>
-    <w:lsdException w:name="Bibliography" w:semiHidden="1" w:uiPriority="37" w:unhideWhenUsed="1"/>
-    <w:lsdException w:name="TOC Heading" w:semiHidden="1" w:uiPriority="39" w:unhideWhenUsed="1" w:qFormat="1"/>
+    <w:lsdException w:name="Plain Table 1" w:uiPriority="41"/>
+    <w:lsdException w:name="Plain Table 2" w:uiPriority="42"/>
+    <w:lsdException w:name="Plain Table 3" w:uiPriority="43"/>
+    <w:lsdException w:name="Plain Table 4" w:uiPriority="44"/>
+    <w:lsdException w:name="Plain Table 5" w:uiPriority="45"/>
+    <w:lsdException w:name="Grid Table Light" w:uiPriority="40"/>
+    <w:lsdException w:name="Grid Table 1 Light" w:uiPriority="46"/>
+    <w:lsdException w:name="Grid Table 2" w:uiPriority="47"/>
+    <w:lsdException w:name="Grid Table 3" w:uiPriority="48"/>
+    <w:lsdException w:name="Grid Table 4" w:uiPriority="49"/>
+    <w:lsdException w:name="Grid Table 5 Dark" w:uiPriority="50"/>
+    <w:lsdException w:name="Grid Table 6 Colorful" w:uiPriority="51"/>
+    <w:lsdException w:name="Grid Table 7 Colorful" w:uiPriority="52"/>
+    <w:lsdException w:name="Grid Table 1 Light Accent 1" w:uiPriority="46"/>
+    <w:lsdException w:name="Grid Table 2 Accent 1" w:uiPriority="47"/>
+    <w:lsdException w:name="Grid Table 3 Accent 1" w:uiPriority="48"/>
+    <w:lsdException w:name="Grid Table 4 Accent 1" w:uiPriority="49"/>
+    <w:lsdException w:name="Grid Table 5 Dark Accent 1" w:uiPriority="50"/>
+    <w:lsdException w:name="Grid Table 6 Colorful Accent 1" w:uiPriority="51"/>
+    <w:lsdException w:name="Grid Table 7 Colorful Accent 1" w:uiPriority="52"/>
+    <w:lsdException w:name="Grid Table 1 Light Accent 2" w:uiPriority="46"/>
+    <w:lsdException w:name="Grid Table 2 Accent 2" w:uiPriority="47"/>
+    <w:lsdException w:name="Grid Table 3 Accent 2" w:uiPriority="48"/>
+    <w:lsdException w:name="Grid Table 4 Accent 2" w:uiPriority="49"/>
+    <w:lsdException w:name="Grid Table 5 Dark Accent 2" w:uiPriority="50"/>
+    <w:lsdException w:name="Grid Table 6 Colorful Accent 2" w:uiPriority="51"/>
+    <w:lsdException w:name="Grid Table 7 Colorful Accent 2" w:uiPriority="52"/>
+    <w:lsdException w:name="Grid Table 1 Light Accent 3" w:uiPriority="46"/>
+    <w:lsdException w:name="Grid Table 2 Accent 3" w:uiPriority="47"/>
+    <w:lsdException w:name="Grid Table 3 Accent 3" w:uiPriority="48"/>
+    <w:lsdException w:name="Grid Table 4 Accent 3" w:uiPriority="49"/>
+    <w:lsdException w:name="Grid Table 5 Dark Accent 3" w:uiPriority="50"/>
+    <w:lsdException w:name="Grid Table 6 Colorful Accent 3" w:uiPriority="51"/>
+    <w:lsdException w:name="Grid Table 7 Colorful Accent 3" w:uiPriority="52"/>
+    <w:lsdException w:name="Grid Table 1 Light Accent 4" w:uiPriority="46"/>
+    <w:lsdException w:name="Grid Table 2 Accent 4" w:uiPriority="47"/>
+    <w:lsdException w:name="Grid Table 3 Accent 4" w:uiPriority="48"/>
+    <w:lsdException w:name="Grid Table 4 Accent 4" w:uiPriority="49"/>
+    <w:lsdException w:name="Grid Table 5 Dark Accent 4" w:uiPriority="50"/>
+    <w:lsdException w:name="Grid Table 6 Colorful Accent 4" w:uiPriority="51"/>
+    <w:lsdException w:name="Grid Table 7 Colorful Accent 4" w:uiPriority="52"/>
+    <w:lsdException w:name="Grid Table 1 Light Accent 5" w:uiPriority="46"/>
+    <w:lsdException w:name="Grid Table 2 Accent 5" w:uiPriority="47"/>
+    <w:lsdException w:name="Grid Table 3 Accent 5" w:uiPriority="48"/>
+    <w:lsdException w:name="Grid Table 4 Accent 5" w:uiPriority="49"/>
+    <w:lsdException w:name="Grid Table 5 Dark Accent 5" w:uiPriority="50"/>
+    <w:lsdException w:name="Grid Table 6 Colorful Accent 5" w:uiPriority="51"/>
+    <w:lsdException w:name="Grid Table 7 Colorful Accent 5" w:uiPriority="52"/>
+    <w:lsdException w:name="Grid Table 1 Light Accent 6" w:uiPriority="46"/>
+    <w:lsdException w:name="Grid Table 2 Accent 6" w:uiPriority="47"/>
+    <w:lsdException w:name="Grid Table 3 Accent 6" w:uiPriority="48"/>
+    <w:lsdException w:name="Grid Table 4 Accent 6" w:uiPriority="49"/>
+    <w:lsdException w:name="Grid Table 5 Dark Accent 6" w:uiPriority="50"/>
+    <w:lsdException w:name="Grid Table 6 Colorful Accent 6" w:uiPriority="51"/>
+    <w:lsdException w:name="Grid Table 7 Colorful Accent 6" w:uiPriority="52"/>
+    <w:lsdException w:name="List Table 1 Light" w:uiPriority="46"/>
+    <w:lsdException w:name="List Table 2" w:uiPriority="47"/>
+    <w:lsdException w:name="List Table 3" w:uiPriority="48"/>
+    <w:lsdException w:name="List Table 4" w:uiPriority="49"/>
+    <w:lsdException w:name="List Table 5 Dark" w:uiPriority="50"/>
+    <w:lsdException w:name="List Table 6 Colorful" w:uiPriority="51"/>
+    <w:lsdException w:name="List Table 7 Colorful" w:uiPriority="52"/>
+    <w:lsdException w:name="List Table 1 Light Accent 1" w:uiPriority="46"/>
+    <w:lsdException w:name="List Table 2 Accent 1" w:uiPriority="47"/>
+    <w:lsdException w:name="List Table 3 Accent 1" w:uiPriority="48"/>
+    <w:lsdException w:name="List Table 4 Accent 1" w:uiPriority="49"/>
+    <w:lsdException w:name="List Table 5 Dark Accent 1" w:uiPriority="50"/>
+    <w:lsdException w:name="List Table 6 Colorful Accent 1" w:uiPriority="51"/>
+    <w:lsdException w:name="List Table 7 Colorful Accent 1" w:uiPriority="52"/>
+    <w:lsdException w:name="List Table 1 Light Accent 2" w:uiPriority="46"/>
+    <w:lsdException w:name="List Table 2 Accent 2" w:uiPriority="47"/>
+    <w:lsdException w:name="List Table 3 Accent 2" w:uiPriority="48"/>
+    <w:lsdException w:name="List Table 4 Accent 2" w:uiPriority="49"/>
+    <w:lsdException w:name="List Table 5 Dark Accent 2" w:uiPriority="50"/>
+    <w:lsdException w:name="List Table 6 Colorful Accent 2" w:uiPriority="51"/>
+    <w:lsdException w:name="List Table 7 Colorful Accent 2" w:uiPriority="52"/>
+    <w:lsdException w:name="List Table 1 Light Accent 3" w:uiPriority="46"/>
+    <w:lsdException w:name="List Table 2 Accent 3" w:uiPriority="47"/>
+    <w:lsdException w:name="List Table 3 Accent 3" w:uiPriority="48"/>
+    <w:lsdException w:name="List Table 4 Accent 3" w:uiPriority="49"/>
+    <w:lsdException w:name="List Table 5 Dark Accent 3" w:uiPriority="50"/>
+    <w:lsdException w:name="List Table 6 Colorful Accent 3" w:uiPriority="51"/>
+    <w:lsdException w:name="List Table 7 Colorful Accent 3" w:uiPriority="52"/>
+    <w:lsdException w:name="List Table 1 Light Accent 4" w:uiPriority="46"/>
+    <w:lsdException w:name="List Table 2 Accent 4" w:uiPriority="47"/>
+    <w:lsdException w:name="List Table 3 Accent 4" w:uiPriority="48"/>
+    <w:lsdException w:name="List Table 4 Accent 4" w:uiPriority="49"/>
+    <w:lsdException w:name="List Table 5 Dark Accent 4" w:uiPriority="50"/>
+    <w:lsdException w:name="List Table 6 Colorful Accent 4" w:uiPriority="51"/>
+    <w:lsdException w:name="List Table 7 Colorful Accent 4" w:uiPriority="52"/>
+    <w:lsdException w:name="List Table 1 Light Accent 5" w:uiPriority="46"/>
+    <w:lsdException w:name="List Table 2 Accent 5" w:uiPriority="47"/>
+    <w:lsdException w:name="List Table 3 Accent 5" w:uiPriority="48"/>
+    <w:lsdException w:name="List Table 4 Accent 5" w:uiPriority="49"/>
+    <w:lsdException w:name="List Table 5 Dark Accent 5" w:uiPriority="50"/>
+    <w:lsdException w:name="List Table 6 Colorful Accent 5" w:uiPriority="51"/>
+    <w:lsdException w:name="List Table 7 Colorful Accent 5" w:uiPriority="52"/>
+    <w:lsdException w:name="List Table 1 Light Accent 6" w:uiPriority="46"/>
+    <w:lsdException w:name="List Table 2 Accent 6" w:uiPriority="47"/>
+    <w:lsdException w:name="List Table 3 Accent 6" w:uiPriority="48"/>
+    <w:lsdException w:name="List Table 4 Accent 6" w:uiPriority="49"/>
+    <w:lsdException w:name="List Table 5 Dark Accent 6" w:uiPriority="50"/>
+    <w:lsdException w:name="List Table 6 Colorful Accent 6" w:uiPriority="51"/>
+    <w:lsdException w:name="List Table 7 Colorful Accent 6" w:uiPriority="52"/>
   </w:latentStyles>
   <w:style w:type="paragraph" w:default="1" w:styleId="Standard">
     <w:name w:val="Normal"/>

</xml_diff>